<commit_message>
feat: 500k learning session
</commit_message>
<xml_diff>
--- a/docs/Thesis.docx
+++ b/docs/Thesis.docx
@@ -499,8 +499,14 @@
         <w:p>
           <w:pPr>
             <w:pStyle w:val="Inhaltsverzeichnisberschrift"/>
+            <w:rPr>
+              <w:lang w:val="de-DE"/>
+            </w:rPr>
           </w:pPr>
           <w:r>
+            <w:rPr>
+              <w:lang w:val="de-DE"/>
+            </w:rPr>
             <w:t>Inhaltsverzeichnis</w:t>
           </w:r>
         </w:p>
@@ -526,7 +532,7 @@
           <w:r>
             <w:fldChar w:fldCharType="separate"/>
           </w:r>
-          <w:hyperlink w:anchor="_Toc137036902" w:history="1">
+          <w:hyperlink w:anchor="_Toc137296807" w:history="1">
             <w:r>
               <w:rPr>
                 <w:rStyle w:val="Hyperlink"/>
@@ -553,7 +559,7 @@
                 <w:noProof/>
                 <w:webHidden/>
               </w:rPr>
-              <w:instrText xml:space="preserve"> PAGEREF _Toc137036902 \h </w:instrText>
+              <w:instrText xml:space="preserve"> PAGEREF _Toc137296807 \h </w:instrText>
             </w:r>
             <w:r>
               <w:rPr>
@@ -598,7 +604,7 @@
               <w:lang w:val="en-US"/>
             </w:rPr>
           </w:pPr>
-          <w:hyperlink w:anchor="_Toc137036903" w:history="1">
+          <w:hyperlink w:anchor="_Toc137296808" w:history="1">
             <w:r>
               <w:rPr>
                 <w:rStyle w:val="Hyperlink"/>
@@ -641,7 +647,7 @@
                 <w:noProof/>
                 <w:webHidden/>
               </w:rPr>
-              <w:instrText xml:space="preserve"> PAGEREF _Toc137036903 \h </w:instrText>
+              <w:instrText xml:space="preserve"> PAGEREF _Toc137296808 \h </w:instrText>
             </w:r>
             <w:r>
               <w:rPr>
@@ -686,7 +692,7 @@
               <w:lang w:val="en-US"/>
             </w:rPr>
           </w:pPr>
-          <w:hyperlink w:anchor="_Toc137036904" w:history="1">
+          <w:hyperlink w:anchor="_Toc137296809" w:history="1">
             <w:r>
               <w:rPr>
                 <w:rStyle w:val="Hyperlink"/>
@@ -729,7 +735,7 @@
                 <w:noProof/>
                 <w:webHidden/>
               </w:rPr>
-              <w:instrText xml:space="preserve"> PAGEREF _Toc137036904 \h </w:instrText>
+              <w:instrText xml:space="preserve"> PAGEREF _Toc137296809 \h </w:instrText>
             </w:r>
             <w:r>
               <w:rPr>
@@ -774,7 +780,7 @@
               <w:lang w:val="en-US"/>
             </w:rPr>
           </w:pPr>
-          <w:hyperlink w:anchor="_Toc137036905" w:history="1">
+          <w:hyperlink w:anchor="_Toc137296810" w:history="1">
             <w:r>
               <w:rPr>
                 <w:rStyle w:val="Hyperlink"/>
@@ -817,7 +823,7 @@
                 <w:noProof/>
                 <w:webHidden/>
               </w:rPr>
-              <w:instrText xml:space="preserve"> PAGEREF _Toc137036905 \h </w:instrText>
+              <w:instrText xml:space="preserve"> PAGEREF _Toc137296810 \h </w:instrText>
             </w:r>
             <w:r>
               <w:rPr>
@@ -862,7 +868,7 @@
               <w:lang w:val="en-US"/>
             </w:rPr>
           </w:pPr>
-          <w:hyperlink w:anchor="_Toc137036906" w:history="1">
+          <w:hyperlink w:anchor="_Toc137296811" w:history="1">
             <w:r>
               <w:rPr>
                 <w:rStyle w:val="Hyperlink"/>
@@ -905,7 +911,7 @@
                 <w:noProof/>
                 <w:webHidden/>
               </w:rPr>
-              <w:instrText xml:space="preserve"> PAGEREF _Toc137036906 \h </w:instrText>
+              <w:instrText xml:space="preserve"> PAGEREF _Toc137296811 \h </w:instrText>
             </w:r>
             <w:r>
               <w:rPr>
@@ -950,7 +956,7 @@
               <w:lang w:val="en-US"/>
             </w:rPr>
           </w:pPr>
-          <w:hyperlink w:anchor="_Toc137036907" w:history="1">
+          <w:hyperlink w:anchor="_Toc137296812" w:history="1">
             <w:r>
               <w:rPr>
                 <w:rStyle w:val="Hyperlink"/>
@@ -993,7 +999,7 @@
                 <w:noProof/>
                 <w:webHidden/>
               </w:rPr>
-              <w:instrText xml:space="preserve"> PAGEREF _Toc137036907 \h </w:instrText>
+              <w:instrText xml:space="preserve"> PAGEREF _Toc137296812 \h </w:instrText>
             </w:r>
             <w:r>
               <w:rPr>
@@ -1038,7 +1044,7 @@
               <w:lang w:val="en-US"/>
             </w:rPr>
           </w:pPr>
-          <w:hyperlink w:anchor="_Toc137036908" w:history="1">
+          <w:hyperlink w:anchor="_Toc137296813" w:history="1">
             <w:r>
               <w:rPr>
                 <w:rStyle w:val="Hyperlink"/>
@@ -1081,7 +1087,7 @@
                 <w:noProof/>
                 <w:webHidden/>
               </w:rPr>
-              <w:instrText xml:space="preserve"> PAGEREF _Toc137036908 \h </w:instrText>
+              <w:instrText xml:space="preserve"> PAGEREF _Toc137296813 \h </w:instrText>
             </w:r>
             <w:r>
               <w:rPr>
@@ -1101,7 +1107,7 @@
                 <w:noProof/>
                 <w:webHidden/>
               </w:rPr>
-              <w:t>6</w:t>
+              <w:t>7</w:t>
             </w:r>
             <w:r>
               <w:rPr>
@@ -1126,7 +1132,7 @@
               <w:lang w:val="en-US"/>
             </w:rPr>
           </w:pPr>
-          <w:hyperlink w:anchor="_Toc137036909" w:history="1">
+          <w:hyperlink w:anchor="_Toc137296814" w:history="1">
             <w:r>
               <w:rPr>
                 <w:rStyle w:val="Hyperlink"/>
@@ -1169,7 +1175,7 @@
                 <w:noProof/>
                 <w:webHidden/>
               </w:rPr>
-              <w:instrText xml:space="preserve"> PAGEREF _Toc137036909 \h </w:instrText>
+              <w:instrText xml:space="preserve"> PAGEREF _Toc137296814 \h </w:instrText>
             </w:r>
             <w:r>
               <w:rPr>
@@ -1189,7 +1195,271 @@
                 <w:noProof/>
                 <w:webHidden/>
               </w:rPr>
-              <w:t>6</w:t>
+              <w:t>7</w:t>
+            </w:r>
+            <w:r>
+              <w:rPr>
+                <w:noProof/>
+                <w:webHidden/>
+              </w:rPr>
+              <w:fldChar w:fldCharType="end"/>
+            </w:r>
+          </w:hyperlink>
+        </w:p>
+        <w:p>
+          <w:pPr>
+            <w:pStyle w:val="Verzeichnis3"/>
+            <w:tabs>
+              <w:tab w:val="left" w:pos="1320"/>
+              <w:tab w:val="right" w:leader="dot" w:pos="8209"/>
+            </w:tabs>
+            <w:rPr>
+              <w:rFonts w:asciiTheme="minorHAnsi" w:eastAsiaTheme="minorEastAsia" w:hAnsiTheme="minorHAnsi" w:cstheme="minorBidi"/>
+              <w:noProof/>
+              <w:sz w:val="22"/>
+              <w:lang w:val="en-US"/>
+            </w:rPr>
+          </w:pPr>
+          <w:hyperlink w:anchor="_Toc137296815" w:history="1">
+            <w:r>
+              <w:rPr>
+                <w:rStyle w:val="Hyperlink"/>
+                <w:noProof/>
+              </w:rPr>
+              <w:t>2.3.1.</w:t>
+            </w:r>
+            <w:r>
+              <w:rPr>
+                <w:rFonts w:asciiTheme="minorHAnsi" w:eastAsiaTheme="minorEastAsia" w:hAnsiTheme="minorHAnsi" w:cstheme="minorBidi"/>
+                <w:noProof/>
+                <w:sz w:val="22"/>
+                <w:lang w:val="en-US"/>
+              </w:rPr>
+              <w:tab/>
+            </w:r>
+            <w:r>
+              <w:rPr>
+                <w:rStyle w:val="Hyperlink"/>
+                <w:noProof/>
+              </w:rPr>
+              <w:t>Reinforcement Learning</w:t>
+            </w:r>
+            <w:r>
+              <w:rPr>
+                <w:noProof/>
+                <w:webHidden/>
+              </w:rPr>
+              <w:tab/>
+            </w:r>
+            <w:r>
+              <w:rPr>
+                <w:noProof/>
+                <w:webHidden/>
+              </w:rPr>
+              <w:fldChar w:fldCharType="begin"/>
+            </w:r>
+            <w:r>
+              <w:rPr>
+                <w:noProof/>
+                <w:webHidden/>
+              </w:rPr>
+              <w:instrText xml:space="preserve"> PAGEREF _Toc137296815 \h </w:instrText>
+            </w:r>
+            <w:r>
+              <w:rPr>
+                <w:noProof/>
+                <w:webHidden/>
+              </w:rPr>
+            </w:r>
+            <w:r>
+              <w:rPr>
+                <w:noProof/>
+                <w:webHidden/>
+              </w:rPr>
+              <w:fldChar w:fldCharType="separate"/>
+            </w:r>
+            <w:r>
+              <w:rPr>
+                <w:noProof/>
+                <w:webHidden/>
+              </w:rPr>
+              <w:t>8</w:t>
+            </w:r>
+            <w:r>
+              <w:rPr>
+                <w:noProof/>
+                <w:webHidden/>
+              </w:rPr>
+              <w:fldChar w:fldCharType="end"/>
+            </w:r>
+          </w:hyperlink>
+        </w:p>
+        <w:p>
+          <w:pPr>
+            <w:pStyle w:val="Verzeichnis3"/>
+            <w:tabs>
+              <w:tab w:val="left" w:pos="1320"/>
+              <w:tab w:val="right" w:leader="dot" w:pos="8209"/>
+            </w:tabs>
+            <w:rPr>
+              <w:rFonts w:asciiTheme="minorHAnsi" w:eastAsiaTheme="minorEastAsia" w:hAnsiTheme="minorHAnsi" w:cstheme="minorBidi"/>
+              <w:noProof/>
+              <w:sz w:val="22"/>
+              <w:lang w:val="en-US"/>
+            </w:rPr>
+          </w:pPr>
+          <w:hyperlink w:anchor="_Toc137296816" w:history="1">
+            <w:r>
+              <w:rPr>
+                <w:rStyle w:val="Hyperlink"/>
+                <w:noProof/>
+              </w:rPr>
+              <w:t>2.3.2.</w:t>
+            </w:r>
+            <w:r>
+              <w:rPr>
+                <w:rFonts w:asciiTheme="minorHAnsi" w:eastAsiaTheme="minorEastAsia" w:hAnsiTheme="minorHAnsi" w:cstheme="minorBidi"/>
+                <w:noProof/>
+                <w:sz w:val="22"/>
+                <w:lang w:val="en-US"/>
+              </w:rPr>
+              <w:tab/>
+            </w:r>
+            <w:r>
+              <w:rPr>
+                <w:rStyle w:val="Hyperlink"/>
+                <w:noProof/>
+              </w:rPr>
+              <w:t>Deep Learning</w:t>
+            </w:r>
+            <w:r>
+              <w:rPr>
+                <w:noProof/>
+                <w:webHidden/>
+              </w:rPr>
+              <w:tab/>
+            </w:r>
+            <w:r>
+              <w:rPr>
+                <w:noProof/>
+                <w:webHidden/>
+              </w:rPr>
+              <w:fldChar w:fldCharType="begin"/>
+            </w:r>
+            <w:r>
+              <w:rPr>
+                <w:noProof/>
+                <w:webHidden/>
+              </w:rPr>
+              <w:instrText xml:space="preserve"> PAGEREF _Toc137296816 \h </w:instrText>
+            </w:r>
+            <w:r>
+              <w:rPr>
+                <w:noProof/>
+                <w:webHidden/>
+              </w:rPr>
+            </w:r>
+            <w:r>
+              <w:rPr>
+                <w:noProof/>
+                <w:webHidden/>
+              </w:rPr>
+              <w:fldChar w:fldCharType="separate"/>
+            </w:r>
+            <w:r>
+              <w:rPr>
+                <w:noProof/>
+                <w:webHidden/>
+              </w:rPr>
+              <w:t>10</w:t>
+            </w:r>
+            <w:r>
+              <w:rPr>
+                <w:noProof/>
+                <w:webHidden/>
+              </w:rPr>
+              <w:fldChar w:fldCharType="end"/>
+            </w:r>
+          </w:hyperlink>
+        </w:p>
+        <w:p>
+          <w:pPr>
+            <w:pStyle w:val="Verzeichnis3"/>
+            <w:tabs>
+              <w:tab w:val="left" w:pos="1320"/>
+              <w:tab w:val="right" w:leader="dot" w:pos="8209"/>
+            </w:tabs>
+            <w:rPr>
+              <w:rFonts w:asciiTheme="minorHAnsi" w:eastAsiaTheme="minorEastAsia" w:hAnsiTheme="minorHAnsi" w:cstheme="minorBidi"/>
+              <w:noProof/>
+              <w:sz w:val="22"/>
+              <w:lang w:val="en-US"/>
+            </w:rPr>
+          </w:pPr>
+          <w:hyperlink w:anchor="_Toc137296817" w:history="1">
+            <w:r>
+              <w:rPr>
+                <w:rStyle w:val="Hyperlink"/>
+                <w:noProof/>
+              </w:rPr>
+              <w:t>2.3.3.</w:t>
+            </w:r>
+            <w:r>
+              <w:rPr>
+                <w:rFonts w:asciiTheme="minorHAnsi" w:eastAsiaTheme="minorEastAsia" w:hAnsiTheme="minorHAnsi" w:cstheme="minorBidi"/>
+                <w:noProof/>
+                <w:sz w:val="22"/>
+                <w:lang w:val="en-US"/>
+              </w:rPr>
+              <w:tab/>
+            </w:r>
+            <w:r>
+              <w:rPr>
+                <w:rStyle w:val="Hyperlink"/>
+                <w:noProof/>
+              </w:rPr>
+              <w:t>Evolutionary Algorithms</w:t>
+            </w:r>
+            <w:r>
+              <w:rPr>
+                <w:noProof/>
+                <w:webHidden/>
+              </w:rPr>
+              <w:tab/>
+            </w:r>
+            <w:r>
+              <w:rPr>
+                <w:noProof/>
+                <w:webHidden/>
+              </w:rPr>
+              <w:fldChar w:fldCharType="begin"/>
+            </w:r>
+            <w:r>
+              <w:rPr>
+                <w:noProof/>
+                <w:webHidden/>
+              </w:rPr>
+              <w:instrText xml:space="preserve"> PAGEREF _Toc137296817 \h </w:instrText>
+            </w:r>
+            <w:r>
+              <w:rPr>
+                <w:noProof/>
+                <w:webHidden/>
+              </w:rPr>
+            </w:r>
+            <w:r>
+              <w:rPr>
+                <w:noProof/>
+                <w:webHidden/>
+              </w:rPr>
+              <w:fldChar w:fldCharType="separate"/>
+            </w:r>
+            <w:r>
+              <w:rPr>
+                <w:noProof/>
+                <w:webHidden/>
+              </w:rPr>
+              <w:t>10</w:t>
             </w:r>
             <w:r>
               <w:rPr>
@@ -1214,7 +1484,7 @@
               <w:lang w:val="en-US"/>
             </w:rPr>
           </w:pPr>
-          <w:hyperlink w:anchor="_Toc137036910" w:history="1">
+          <w:hyperlink w:anchor="_Toc137296818" w:history="1">
             <w:r>
               <w:rPr>
                 <w:rStyle w:val="Hyperlink"/>
@@ -1257,7 +1527,7 @@
                 <w:noProof/>
                 <w:webHidden/>
               </w:rPr>
-              <w:instrText xml:space="preserve"> PAGEREF _Toc137036910 \h </w:instrText>
+              <w:instrText xml:space="preserve"> PAGEREF _Toc137296818 \h </w:instrText>
             </w:r>
             <w:r>
               <w:rPr>
@@ -1277,7 +1547,7 @@
                 <w:noProof/>
                 <w:webHidden/>
               </w:rPr>
-              <w:t>7</w:t>
+              <w:t>10</w:t>
             </w:r>
             <w:r>
               <w:rPr>
@@ -1302,7 +1572,7 @@
               <w:lang w:val="en-US"/>
             </w:rPr>
           </w:pPr>
-          <w:hyperlink w:anchor="_Toc137036911" w:history="1">
+          <w:hyperlink w:anchor="_Toc137296819" w:history="1">
             <w:r>
               <w:rPr>
                 <w:rStyle w:val="Hyperlink"/>
@@ -1345,7 +1615,7 @@
                 <w:noProof/>
                 <w:webHidden/>
               </w:rPr>
-              <w:instrText xml:space="preserve"> PAGEREF _Toc137036911 \h </w:instrText>
+              <w:instrText xml:space="preserve"> PAGEREF _Toc137296819 \h </w:instrText>
             </w:r>
             <w:r>
               <w:rPr>
@@ -1365,7 +1635,7 @@
                 <w:noProof/>
                 <w:webHidden/>
               </w:rPr>
-              <w:t>7</w:t>
+              <w:t>10</w:t>
             </w:r>
             <w:r>
               <w:rPr>
@@ -1390,7 +1660,7 @@
               <w:lang w:val="en-US"/>
             </w:rPr>
           </w:pPr>
-          <w:hyperlink w:anchor="_Toc137036912" w:history="1">
+          <w:hyperlink w:anchor="_Toc137296820" w:history="1">
             <w:r>
               <w:rPr>
                 <w:rStyle w:val="Hyperlink"/>
@@ -1433,7 +1703,7 @@
                 <w:noProof/>
                 <w:webHidden/>
               </w:rPr>
-              <w:instrText xml:space="preserve"> PAGEREF _Toc137036912 \h </w:instrText>
+              <w:instrText xml:space="preserve"> PAGEREF _Toc137296820 \h </w:instrText>
             </w:r>
             <w:r>
               <w:rPr>
@@ -1453,7 +1723,7 @@
                 <w:noProof/>
                 <w:webHidden/>
               </w:rPr>
-              <w:t>7</w:t>
+              <w:t>10</w:t>
             </w:r>
             <w:r>
               <w:rPr>
@@ -1478,7 +1748,7 @@
               <w:lang w:val="en-US"/>
             </w:rPr>
           </w:pPr>
-          <w:hyperlink w:anchor="_Toc137036913" w:history="1">
+          <w:hyperlink w:anchor="_Toc137296821" w:history="1">
             <w:r>
               <w:rPr>
                 <w:rStyle w:val="Hyperlink"/>
@@ -1521,7 +1791,7 @@
                 <w:noProof/>
                 <w:webHidden/>
               </w:rPr>
-              <w:instrText xml:space="preserve"> PAGEREF _Toc137036913 \h </w:instrText>
+              <w:instrText xml:space="preserve"> PAGEREF _Toc137296821 \h </w:instrText>
             </w:r>
             <w:r>
               <w:rPr>
@@ -1541,7 +1811,7 @@
                 <w:noProof/>
                 <w:webHidden/>
               </w:rPr>
-              <w:t>7</w:t>
+              <w:t>11</w:t>
             </w:r>
             <w:r>
               <w:rPr>
@@ -1566,7 +1836,7 @@
               <w:lang w:val="en-US"/>
             </w:rPr>
           </w:pPr>
-          <w:hyperlink w:anchor="_Toc137036914" w:history="1">
+          <w:hyperlink w:anchor="_Toc137296822" w:history="1">
             <w:r>
               <w:rPr>
                 <w:rStyle w:val="Hyperlink"/>
@@ -1609,7 +1879,7 @@
                 <w:noProof/>
                 <w:webHidden/>
               </w:rPr>
-              <w:instrText xml:space="preserve"> PAGEREF _Toc137036914 \h </w:instrText>
+              <w:instrText xml:space="preserve"> PAGEREF _Toc137296822 \h </w:instrText>
             </w:r>
             <w:r>
               <w:rPr>
@@ -1629,7 +1899,7 @@
                 <w:noProof/>
                 <w:webHidden/>
               </w:rPr>
-              <w:t>7</w:t>
+              <w:t>11</w:t>
             </w:r>
             <w:r>
               <w:rPr>
@@ -1654,7 +1924,7 @@
               <w:lang w:val="en-US"/>
             </w:rPr>
           </w:pPr>
-          <w:hyperlink w:anchor="_Toc137036915" w:history="1">
+          <w:hyperlink w:anchor="_Toc137296823" w:history="1">
             <w:r>
               <w:rPr>
                 <w:rStyle w:val="Hyperlink"/>
@@ -1697,7 +1967,7 @@
                 <w:noProof/>
                 <w:webHidden/>
               </w:rPr>
-              <w:instrText xml:space="preserve"> PAGEREF _Toc137036915 \h </w:instrText>
+              <w:instrText xml:space="preserve"> PAGEREF _Toc137296823 \h </w:instrText>
             </w:r>
             <w:r>
               <w:rPr>
@@ -1717,7 +1987,7 @@
                 <w:noProof/>
                 <w:webHidden/>
               </w:rPr>
-              <w:t>9</w:t>
+              <w:t>13</w:t>
             </w:r>
             <w:r>
               <w:rPr>
@@ -1742,7 +2012,7 @@
               <w:lang w:val="en-US"/>
             </w:rPr>
           </w:pPr>
-          <w:hyperlink w:anchor="_Toc137036916" w:history="1">
+          <w:hyperlink w:anchor="_Toc137296824" w:history="1">
             <w:r>
               <w:rPr>
                 <w:rStyle w:val="Hyperlink"/>
@@ -1785,7 +2055,7 @@
                 <w:noProof/>
                 <w:webHidden/>
               </w:rPr>
-              <w:instrText xml:space="preserve"> PAGEREF _Toc137036916 \h </w:instrText>
+              <w:instrText xml:space="preserve"> PAGEREF _Toc137296824 \h </w:instrText>
             </w:r>
             <w:r>
               <w:rPr>
@@ -1805,7 +2075,7 @@
                 <w:noProof/>
                 <w:webHidden/>
               </w:rPr>
-              <w:t>11</w:t>
+              <w:t>14</w:t>
             </w:r>
             <w:r>
               <w:rPr>
@@ -1830,7 +2100,7 @@
               <w:lang w:val="en-US"/>
             </w:rPr>
           </w:pPr>
-          <w:hyperlink w:anchor="_Toc137036917" w:history="1">
+          <w:hyperlink w:anchor="_Toc137296825" w:history="1">
             <w:r>
               <w:rPr>
                 <w:rStyle w:val="Hyperlink"/>
@@ -1873,7 +2143,7 @@
                 <w:noProof/>
                 <w:webHidden/>
               </w:rPr>
-              <w:instrText xml:space="preserve"> PAGEREF _Toc137036917 \h </w:instrText>
+              <w:instrText xml:space="preserve"> PAGEREF _Toc137296825 \h </w:instrText>
             </w:r>
             <w:r>
               <w:rPr>
@@ -1893,7 +2163,7 @@
                 <w:noProof/>
                 <w:webHidden/>
               </w:rPr>
-              <w:t>14</w:t>
+              <w:t>18</w:t>
             </w:r>
             <w:r>
               <w:rPr>
@@ -1918,7 +2188,7 @@
               <w:lang w:val="en-US"/>
             </w:rPr>
           </w:pPr>
-          <w:hyperlink w:anchor="_Toc137036918" w:history="1">
+          <w:hyperlink w:anchor="_Toc137296826" w:history="1">
             <w:r>
               <w:rPr>
                 <w:rStyle w:val="Hyperlink"/>
@@ -1961,7 +2231,7 @@
                 <w:noProof/>
                 <w:webHidden/>
               </w:rPr>
-              <w:instrText xml:space="preserve"> PAGEREF _Toc137036918 \h </w:instrText>
+              <w:instrText xml:space="preserve"> PAGEREF _Toc137296826 \h </w:instrText>
             </w:r>
             <w:r>
               <w:rPr>
@@ -1981,7 +2251,7 @@
                 <w:noProof/>
                 <w:webHidden/>
               </w:rPr>
-              <w:t>16</w:t>
+              <w:t>20</w:t>
             </w:r>
             <w:r>
               <w:rPr>
@@ -2006,7 +2276,7 @@
               <w:lang w:val="en-US"/>
             </w:rPr>
           </w:pPr>
-          <w:hyperlink w:anchor="_Toc137036919" w:history="1">
+          <w:hyperlink w:anchor="_Toc137296827" w:history="1">
             <w:r>
               <w:rPr>
                 <w:rStyle w:val="Hyperlink"/>
@@ -2049,7 +2319,7 @@
                 <w:noProof/>
                 <w:webHidden/>
               </w:rPr>
-              <w:instrText xml:space="preserve"> PAGEREF _Toc137036919 \h </w:instrText>
+              <w:instrText xml:space="preserve"> PAGEREF _Toc137296827 \h </w:instrText>
             </w:r>
             <w:r>
               <w:rPr>
@@ -2069,7 +2339,7 @@
                 <w:noProof/>
                 <w:webHidden/>
               </w:rPr>
-              <w:t>18</w:t>
+              <w:t>22</w:t>
             </w:r>
             <w:r>
               <w:rPr>
@@ -2094,7 +2364,7 @@
               <w:lang w:val="en-US"/>
             </w:rPr>
           </w:pPr>
-          <w:hyperlink w:anchor="_Toc137036920" w:history="1">
+          <w:hyperlink w:anchor="_Toc137296828" w:history="1">
             <w:r>
               <w:rPr>
                 <w:rStyle w:val="Hyperlink"/>
@@ -2137,7 +2407,7 @@
                 <w:noProof/>
                 <w:webHidden/>
               </w:rPr>
-              <w:instrText xml:space="preserve"> PAGEREF _Toc137036920 \h </w:instrText>
+              <w:instrText xml:space="preserve"> PAGEREF _Toc137296828 \h </w:instrText>
             </w:r>
             <w:r>
               <w:rPr>
@@ -2157,7 +2427,7 @@
                 <w:noProof/>
                 <w:webHidden/>
               </w:rPr>
-              <w:t>20</w:t>
+              <w:t>24</w:t>
             </w:r>
             <w:r>
               <w:rPr>
@@ -2182,7 +2452,7 @@
               <w:lang w:val="en-US"/>
             </w:rPr>
           </w:pPr>
-          <w:hyperlink w:anchor="_Toc137036921" w:history="1">
+          <w:hyperlink w:anchor="_Toc137296829" w:history="1">
             <w:r>
               <w:rPr>
                 <w:rStyle w:val="Hyperlink"/>
@@ -2225,7 +2495,7 @@
                 <w:noProof/>
                 <w:webHidden/>
               </w:rPr>
-              <w:instrText xml:space="preserve"> PAGEREF _Toc137036921 \h </w:instrText>
+              <w:instrText xml:space="preserve"> PAGEREF _Toc137296829 \h </w:instrText>
             </w:r>
             <w:r>
               <w:rPr>
@@ -2245,7 +2515,7 @@
                 <w:noProof/>
                 <w:webHidden/>
               </w:rPr>
-              <w:t>28</w:t>
+              <w:t>32</w:t>
             </w:r>
             <w:r>
               <w:rPr>
@@ -2270,7 +2540,7 @@
               <w:lang w:val="en-US"/>
             </w:rPr>
           </w:pPr>
-          <w:hyperlink w:anchor="_Toc137036922" w:history="1">
+          <w:hyperlink w:anchor="_Toc137296830" w:history="1">
             <w:r>
               <w:rPr>
                 <w:rStyle w:val="Hyperlink"/>
@@ -2313,7 +2583,7 @@
                 <w:noProof/>
                 <w:webHidden/>
               </w:rPr>
-              <w:instrText xml:space="preserve"> PAGEREF _Toc137036922 \h </w:instrText>
+              <w:instrText xml:space="preserve"> PAGEREF _Toc137296830 \h </w:instrText>
             </w:r>
             <w:r>
               <w:rPr>
@@ -2333,7 +2603,7 @@
                 <w:noProof/>
                 <w:webHidden/>
               </w:rPr>
-              <w:t>30</w:t>
+              <w:t>34</w:t>
             </w:r>
             <w:r>
               <w:rPr>
@@ -2358,7 +2628,7 @@
               <w:lang w:val="en-US"/>
             </w:rPr>
           </w:pPr>
-          <w:hyperlink w:anchor="_Toc137036923" w:history="1">
+          <w:hyperlink w:anchor="_Toc137296831" w:history="1">
             <w:r>
               <w:rPr>
                 <w:rStyle w:val="Hyperlink"/>
@@ -2401,7 +2671,7 @@
                 <w:noProof/>
                 <w:webHidden/>
               </w:rPr>
-              <w:instrText xml:space="preserve"> PAGEREF _Toc137036923 \h </w:instrText>
+              <w:instrText xml:space="preserve"> PAGEREF _Toc137296831 \h </w:instrText>
             </w:r>
             <w:r>
               <w:rPr>
@@ -2421,7 +2691,7 @@
                 <w:noProof/>
                 <w:webHidden/>
               </w:rPr>
-              <w:t>34</w:t>
+              <w:t>38</w:t>
             </w:r>
             <w:r>
               <w:rPr>
@@ -2446,7 +2716,7 @@
               <w:lang w:val="en-US"/>
             </w:rPr>
           </w:pPr>
-          <w:hyperlink w:anchor="_Toc137036924" w:history="1">
+          <w:hyperlink w:anchor="_Toc137296832" w:history="1">
             <w:r>
               <w:rPr>
                 <w:rStyle w:val="Hyperlink"/>
@@ -2489,7 +2759,7 @@
                 <w:noProof/>
                 <w:webHidden/>
               </w:rPr>
-              <w:instrText xml:space="preserve"> PAGEREF _Toc137036924 \h </w:instrText>
+              <w:instrText xml:space="preserve"> PAGEREF _Toc137296832 \h </w:instrText>
             </w:r>
             <w:r>
               <w:rPr>
@@ -2509,7 +2779,7 @@
                 <w:noProof/>
                 <w:webHidden/>
               </w:rPr>
-              <w:t>40</w:t>
+              <w:t>44</w:t>
             </w:r>
             <w:r>
               <w:rPr>
@@ -2534,7 +2804,7 @@
               <w:lang w:val="en-US"/>
             </w:rPr>
           </w:pPr>
-          <w:hyperlink w:anchor="_Toc137036925" w:history="1">
+          <w:hyperlink w:anchor="_Toc137296833" w:history="1">
             <w:r>
               <w:rPr>
                 <w:rStyle w:val="Hyperlink"/>
@@ -2577,7 +2847,7 @@
                 <w:noProof/>
                 <w:webHidden/>
               </w:rPr>
-              <w:instrText xml:space="preserve"> PAGEREF _Toc137036925 \h </w:instrText>
+              <w:instrText xml:space="preserve"> PAGEREF _Toc137296833 \h </w:instrText>
             </w:r>
             <w:r>
               <w:rPr>
@@ -2597,7 +2867,7 @@
                 <w:noProof/>
                 <w:webHidden/>
               </w:rPr>
-              <w:t>43</w:t>
+              <w:t>47</w:t>
             </w:r>
             <w:r>
               <w:rPr>
@@ -2622,7 +2892,7 @@
               <w:lang w:val="en-US"/>
             </w:rPr>
           </w:pPr>
-          <w:hyperlink w:anchor="_Toc137036926" w:history="1">
+          <w:hyperlink w:anchor="_Toc137296834" w:history="1">
             <w:r>
               <w:rPr>
                 <w:rStyle w:val="Hyperlink"/>
@@ -2665,7 +2935,7 @@
                 <w:noProof/>
                 <w:webHidden/>
               </w:rPr>
-              <w:instrText xml:space="preserve"> PAGEREF _Toc137036926 \h </w:instrText>
+              <w:instrText xml:space="preserve"> PAGEREF _Toc137296834 \h </w:instrText>
             </w:r>
             <w:r>
               <w:rPr>
@@ -2685,7 +2955,7 @@
                 <w:noProof/>
                 <w:webHidden/>
               </w:rPr>
-              <w:t>49</w:t>
+              <w:t>53</w:t>
             </w:r>
             <w:r>
               <w:rPr>
@@ -2710,7 +2980,7 @@
               <w:lang w:val="en-US"/>
             </w:rPr>
           </w:pPr>
-          <w:hyperlink w:anchor="_Toc137036927" w:history="1">
+          <w:hyperlink w:anchor="_Toc137296835" w:history="1">
             <w:r>
               <w:rPr>
                 <w:rStyle w:val="Hyperlink"/>
@@ -2753,7 +3023,7 @@
                 <w:noProof/>
                 <w:webHidden/>
               </w:rPr>
-              <w:instrText xml:space="preserve"> PAGEREF _Toc137036927 \h </w:instrText>
+              <w:instrText xml:space="preserve"> PAGEREF _Toc137296835 \h </w:instrText>
             </w:r>
             <w:r>
               <w:rPr>
@@ -2773,7 +3043,7 @@
                 <w:noProof/>
                 <w:webHidden/>
               </w:rPr>
-              <w:t>49</w:t>
+              <w:t>53</w:t>
             </w:r>
             <w:r>
               <w:rPr>
@@ -2798,7 +3068,7 @@
               <w:lang w:val="en-US"/>
             </w:rPr>
           </w:pPr>
-          <w:hyperlink w:anchor="_Toc137036928" w:history="1">
+          <w:hyperlink w:anchor="_Toc137296836" w:history="1">
             <w:r>
               <w:rPr>
                 <w:rStyle w:val="Hyperlink"/>
@@ -2841,7 +3111,7 @@
                 <w:noProof/>
                 <w:webHidden/>
               </w:rPr>
-              <w:instrText xml:space="preserve"> PAGEREF _Toc137036928 \h </w:instrText>
+              <w:instrText xml:space="preserve"> PAGEREF _Toc137296836 \h </w:instrText>
             </w:r>
             <w:r>
               <w:rPr>
@@ -2861,7 +3131,7 @@
                 <w:noProof/>
                 <w:webHidden/>
               </w:rPr>
-              <w:t>49</w:t>
+              <w:t>53</w:t>
             </w:r>
             <w:r>
               <w:rPr>
@@ -2886,7 +3156,7 @@
               <w:lang w:val="en-US"/>
             </w:rPr>
           </w:pPr>
-          <w:hyperlink w:anchor="_Toc137036929" w:history="1">
+          <w:hyperlink w:anchor="_Toc137296837" w:history="1">
             <w:r>
               <w:rPr>
                 <w:rStyle w:val="Hyperlink"/>
@@ -2929,7 +3199,7 @@
                 <w:noProof/>
                 <w:webHidden/>
               </w:rPr>
-              <w:instrText xml:space="preserve"> PAGEREF _Toc137036929 \h </w:instrText>
+              <w:instrText xml:space="preserve"> PAGEREF _Toc137296837 \h </w:instrText>
             </w:r>
             <w:r>
               <w:rPr>
@@ -2949,7 +3219,7 @@
                 <w:noProof/>
                 <w:webHidden/>
               </w:rPr>
-              <w:t>49</w:t>
+              <w:t>53</w:t>
             </w:r>
             <w:r>
               <w:rPr>
@@ -2973,7 +3243,7 @@
               <w:lang w:val="en-US"/>
             </w:rPr>
           </w:pPr>
-          <w:hyperlink w:anchor="_Toc137036930" w:history="1">
+          <w:hyperlink w:anchor="_Toc137296838" w:history="1">
             <w:r>
               <w:rPr>
                 <w:rStyle w:val="Hyperlink"/>
@@ -3000,7 +3270,7 @@
                 <w:noProof/>
                 <w:webHidden/>
               </w:rPr>
-              <w:instrText xml:space="preserve"> PAGEREF _Toc137036930 \h </w:instrText>
+              <w:instrText xml:space="preserve"> PAGEREF _Toc137296838 \h </w:instrText>
             </w:r>
             <w:r>
               <w:rPr>
@@ -3020,7 +3290,7 @@
                 <w:noProof/>
                 <w:webHidden/>
               </w:rPr>
-              <w:t>49</w:t>
+              <w:t>53</w:t>
             </w:r>
             <w:r>
               <w:rPr>
@@ -3048,7 +3318,7 @@
       <w:pPr>
         <w:pStyle w:val="berschrift1"/>
       </w:pPr>
-      <w:bookmarkStart w:id="0" w:name="_Toc137036902"/>
+      <w:bookmarkStart w:id="0" w:name="_Toc137296807"/>
       <w:r>
         <w:lastRenderedPageBreak/>
         <w:t>Abstract</w:t>
@@ -3229,7 +3499,7 @@
           <w:numId w:val="8"/>
         </w:numPr>
       </w:pPr>
-      <w:bookmarkStart w:id="1" w:name="_Toc137036903"/>
+      <w:bookmarkStart w:id="1" w:name="_Toc137296808"/>
       <w:r>
         <w:lastRenderedPageBreak/>
         <w:t>Einführung</w:t>
@@ -3244,7 +3514,7 @@
           <w:numId w:val="8"/>
         </w:numPr>
       </w:pPr>
-      <w:bookmarkStart w:id="2" w:name="_Toc137036904"/>
+      <w:bookmarkStart w:id="2" w:name="_Toc137296809"/>
       <w:r>
         <w:t>Motivation</w:t>
       </w:r>
@@ -3281,13 +3551,13 @@
             <w:fldChar w:fldCharType="begin"/>
           </w:r>
           <w:r>
-            <w:instrText>ADDIN CitaviPlaceholder{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}</w:instrText>
+            <w:instrText>ADDIN CitaviPlaceholder{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}</w:instrText>
           </w:r>
           <w:r>
             <w:fldChar w:fldCharType="separate"/>
           </w:r>
           <w:r>
-            <w:t>(Zhang et al. 2022, S. 17-19)</w:t>
+            <w:t>(Zhang et al. 2022)</w:t>
           </w:r>
           <w:r>
             <w:fldChar w:fldCharType="end"/>
@@ -3331,16 +3601,16 @@
         <w:t>Gesellschaft</w:t>
       </w:r>
       <w:r>
-        <w:t xml:space="preserve"> -</w:t>
-      </w:r>
-      <w:r>
         <w:t xml:space="preserve"> </w:t>
       </w:r>
       <w:r>
-        <w:t>a</w:t>
-      </w:r>
-      <w:r>
-        <w:t xml:space="preserve">n manchen Hochschulen und Universitäten wird </w:t>
+        <w:t>–</w:t>
+      </w:r>
+      <w:r>
+        <w:t xml:space="preserve"> an</w:t>
+      </w:r>
+      <w:r>
+        <w:t xml:space="preserve"> manchen Hochschulen und Universitäten wird </w:t>
       </w:r>
       <w:r>
         <w:t xml:space="preserve">beispielsweise </w:t>
@@ -3368,7 +3638,7 @@
             <w:fldChar w:fldCharType="begin"/>
           </w:r>
           <w:r>
-            <w:instrText>ADDIN CitaviPlaceholder{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}</w:instrText>
+            <w:instrText>ADDIN CitaviPlaceholder{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}</w:instrText>
           </w:r>
           <w:r>
             <w:fldChar w:fldCharType="separate"/>
@@ -3390,16 +3660,37 @@
         <w:jc w:val="both"/>
       </w:pPr>
       <w:r>
+        <w:rPr>
+          <w:strike/>
+          <w:highlight w:val="yellow"/>
+        </w:rPr>
         <w:t xml:space="preserve">Dabei beschränkt sich das Angebot von KI nicht bloß auf Wissen. Auch „Kunst“ von </w:t>
       </w:r>
       <w:r>
+        <w:rPr>
+          <w:strike/>
+          <w:highlight w:val="yellow"/>
+        </w:rPr>
         <w:t>künstlicher Intelligenz</w:t>
       </w:r>
       <w:r>
-        <w:t xml:space="preserve"> ist mittlerweile möglich – beispielsweise durch die KI midjourney eines amerikanischen Forschungsinstituts. Nach der Eingabe, was für ein Bild erzeugt werden soll, produziert die KI vier unterschiedliche Varianten des gewünschten Motivs, wobei die Qualität stark variiert </w:t>
+        <w:rPr>
+          <w:strike/>
+          <w:highlight w:val="yellow"/>
+        </w:rPr>
+        <w:t xml:space="preserve"> ist mittlerweile möglich – beispielsweise durch die KI midjourney eines amerikanischen Forschungsinstituts. Nach der Eingabe, was für ein Bild erzeugt werden soll, produziert die KI vier unterschiedliche Varianten des gewünschten Motivs, wobei die Qualität stark variiert</w:t>
+      </w:r>
+      <w:r>
+        <w:rPr>
+          <w:strike/>
+        </w:rPr>
+        <w:t xml:space="preserve"> </w:t>
       </w:r>
       <w:sdt>
         <w:sdtPr>
+          <w:rPr>
+            <w:strike/>
+          </w:rPr>
           <w:alias w:val="Don't edit this field"/>
           <w:tag w:val="CitaviPlaceholder#e629c5e7-c43f-4a97-9874-94a45a22a7cb"/>
           <w:id w:val="1117249976"/>
@@ -3409,33 +3700,60 @@
         </w:sdtPr>
         <w:sdtContent>
           <w:r>
+            <w:rPr>
+              <w:strike/>
+            </w:rPr>
             <w:fldChar w:fldCharType="begin"/>
           </w:r>
           <w:r>
-            <w:instrText>ADDIN CitaviPlaceholder{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}</w:instrText>
+            <w:rPr>
+              <w:strike/>
+            </w:rPr>
+            <w:instrText>ADDIN CitaviPlaceholder{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}</w:instrText>
           </w:r>
           <w:r>
+            <w:rPr>
+              <w:strike/>
+            </w:rPr>
             <w:fldChar w:fldCharType="separate"/>
           </w:r>
           <w:r>
+            <w:rPr>
+              <w:strike/>
+            </w:rPr>
             <w:t>(Spehr 2023)</w:t>
           </w:r>
           <w:r>
+            <w:rPr>
+              <w:strike/>
+            </w:rPr>
             <w:fldChar w:fldCharType="end"/>
           </w:r>
         </w:sdtContent>
       </w:sdt>
       <w:r>
-        <w:t xml:space="preserve">. </w:t>
-      </w:r>
-      <w:r>
-        <w:t>Mit dieser neuen Art der Bilderzeugung kommen natürlich auch Probleme – sowohl moralische, als auch juristische. Nachdem 2022 ein Werk einer KI als Sieger eines Kunstwettbewerbes gekürt wurde, gab es Diskussionen, inwiefern Bilder, welche von KI erzeugt wurden, tatsächlich „Kunst“, und die Ersteller</w:t>
+        <w:rPr>
+          <w:strike/>
+        </w:rPr>
+        <w:t>.</w:t>
+      </w:r>
+      <w:r>
+        <w:t xml:space="preserve"> </w:t>
+      </w:r>
+      <w:r>
+        <w:t xml:space="preserve">Mit dieser neuen Art der </w:t>
+      </w:r>
+      <w:r>
+        <w:t>Generierung von Content</w:t>
+      </w:r>
+      <w:r>
+        <w:t xml:space="preserve"> kommen natürlich auch Probleme – sowohl moralische, als auch juristische. Nachdem 2022 ein Werk einer KI als Sieger eines Kunstwettbewerbes gekürt wurde, gab es Diskussionen, inwiefern Bilder, welche von KI erzeugt wurden, tatsächlich Kunst, und die Ersteller</w:t>
       </w:r>
       <w:r>
         <w:t>:innen</w:t>
       </w:r>
       <w:r>
-        <w:t xml:space="preserve"> tatsächlich „Künstler“ sind </w:t>
+        <w:t xml:space="preserve"> tatsächlich Künstler sind </w:t>
       </w:r>
       <w:sdt>
         <w:sdtPr>
@@ -3451,7 +3769,7 @@
             <w:fldChar w:fldCharType="begin"/>
           </w:r>
           <w:r>
-            <w:instrText>ADDIN CitaviPlaceholder{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}</w:instrText>
+            <w:instrText>ADDIN CitaviPlaceholder{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}</w:instrText>
           </w:r>
           <w:r>
             <w:fldChar w:fldCharType="separate"/>
@@ -3490,7 +3808,7 @@
             <w:fldChar w:fldCharType="begin"/>
           </w:r>
           <w:r>
-            <w:instrText>ADDIN CitaviPlaceholder{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}</w:instrText>
+            <w:instrText>ADDIN CitaviPlaceholder{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}</w:instrText>
           </w:r>
           <w:r>
             <w:fldChar w:fldCharType="separate"/>
@@ -3512,7 +3830,16 @@
         <w:jc w:val="both"/>
       </w:pPr>
       <w:r>
-        <w:t xml:space="preserve">Führt man diesen Gedanken, dass Künstliche Intelligenz kreativ wird, weiter, stößt man schnell darauf, dass es mittlerweile auch Kanäle auf der Livestream-Plattform Twitch gibt, welche komplett KI-gesteuert sind. </w:t>
+        <w:t>Wird der Gedanke</w:t>
+      </w:r>
+      <w:r>
+        <w:t>, dass Künstliche Intelligenz kreativ wird, weiter</w:t>
+      </w:r>
+      <w:r>
+        <w:t>geführt</w:t>
+      </w:r>
+      <w:r>
+        <w:t xml:space="preserve">, stößt man schnell darauf, dass es mittlerweile auch Kanäle auf der Livestream-Plattform Twitch gibt, welche komplett KI-gesteuert sind. </w:t>
       </w:r>
       <w:r>
         <w:t xml:space="preserve">Eine der bekanntesten Kanäle in diesem Bereich ist „Neuro-Sama“. In den Livestreams dieses Kanals sitzt keine Person vor der Kamera, sondern eine KI, welche Videospiele spielt und auf ihre Zuschauer eingeht </w:t>
@@ -3531,7 +3858,7 @@
             <w:fldChar w:fldCharType="begin"/>
           </w:r>
           <w:r>
-            <w:instrText>ADDIN CitaviPlaceholder{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}</w:instrText>
+            <w:instrText>ADDIN CitaviPlaceholder{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}</w:instrText>
           </w:r>
           <w:r>
             <w:fldChar w:fldCharType="separate"/>
@@ -3596,7 +3923,7 @@
           <w:numId w:val="8"/>
         </w:numPr>
       </w:pPr>
-      <w:bookmarkStart w:id="3" w:name="_Toc137036905"/>
+      <w:bookmarkStart w:id="3" w:name="_Toc137296810"/>
       <w:r>
         <w:t>Aufbau der Thesis</w:t>
       </w:r>
@@ -3683,7 +4010,7 @@
           <w:numId w:val="8"/>
         </w:numPr>
       </w:pPr>
-      <w:bookmarkStart w:id="4" w:name="_Toc137036906"/>
+      <w:bookmarkStart w:id="4" w:name="_Toc137296811"/>
       <w:r>
         <w:t>Grundlagen</w:t>
       </w:r>
@@ -3697,7 +4024,7 @@
           <w:numId w:val="8"/>
         </w:numPr>
       </w:pPr>
-      <w:bookmarkStart w:id="5" w:name="_Toc137036907"/>
+      <w:bookmarkStart w:id="5" w:name="_Toc137296812"/>
       <w:r>
         <w:t>Stand der Forschung</w:t>
       </w:r>
@@ -3748,7 +4075,259 @@
         <w:t>.</w:t>
       </w:r>
     </w:p>
-    <w:p/>
+    <w:p>
+      <w:pPr>
+        <w:jc w:val="both"/>
+      </w:pPr>
+      <w:r>
+        <w:t>Die Abkürzung „KI“ steht für „künstliche Intelligenz“ – doch was genau versteht man unter diesem Begriff? Eine klare, einheitliche Definition gibt es nicht</w:t>
+      </w:r>
+      <w:r>
+        <w:t xml:space="preserve">, da es basierend auf der vertretenden Ansichtsweise und der zu betrachtenden Kategorie unterschiedliche Perspektiven gibt, das </w:t>
+      </w:r>
+      <w:r>
+        <w:t>Konzept</w:t>
+      </w:r>
+      <w:r>
+        <w:t xml:space="preserve"> künstliche Intelligenz zu definieren</w:t>
+      </w:r>
+      <w:r>
+        <w:t xml:space="preserve"> </w:t>
+      </w:r>
+      <w:sdt>
+        <w:sdtPr>
+          <w:alias w:val="To edit, see citavi.com/edit"/>
+          <w:tag w:val="CitaviPlaceholder#448f709e-d1d2-4d20-a208-4d007afbe5be"/>
+          <w:id w:val="-886871857"/>
+          <w:placeholder>
+            <w:docPart w:val="DefaultPlaceholder_-1854013440"/>
+          </w:placeholder>
+        </w:sdtPr>
+        <w:sdtContent>
+          <w:r>
+            <w:fldChar w:fldCharType="begin"/>
+          </w:r>
+          <w:r>
+            <w:instrText>ADDIN CitaviPlaceholder{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}</w:instrText>
+          </w:r>
+          <w:r>
+            <w:fldChar w:fldCharType="separate"/>
+          </w:r>
+          <w:r>
+            <w:t>(Russell und Norvig 2016)</w:t>
+          </w:r>
+          <w:r>
+            <w:fldChar w:fldCharType="end"/>
+          </w:r>
+        </w:sdtContent>
+      </w:sdt>
+      <w:r>
+        <w:t xml:space="preserve">. </w:t>
+      </w:r>
+      <w:r>
+        <w:t xml:space="preserve"> Ein Ansatz, welcher versucht alle Ansichtsweisen zu vereinen, bezeichnet KI als „</w:t>
+      </w:r>
+      <w:r>
+        <w:rPr>
+          <w:lang w:val="en-GB"/>
+        </w:rPr>
+        <w:t>Systems that display intelligent behaviour by analysing their environment and taking actions – with some degree of autonomy – to achieve specific goals.</w:t>
+      </w:r>
+      <w:r>
+        <w:t>“</w:t>
+      </w:r>
+      <w:r>
+        <w:t>.</w:t>
+      </w:r>
+      <w:r>
+        <w:t xml:space="preserve"> </w:t>
+      </w:r>
+      <w:r>
+        <w:rPr>
+          <w:highlight w:val="yellow"/>
+        </w:rPr>
+        <w:t>D</w:t>
+      </w:r>
+      <w:r>
+        <w:rPr>
+          <w:highlight w:val="yellow"/>
+        </w:rPr>
+        <w:t>ass sich die Definition von künstlicher Intelligenz im Laufe der nächsten Jahre ändert, ist jedoch nicht auszuschließen</w:t>
+      </w:r>
+      <w:r>
+        <w:t xml:space="preserve"> </w:t>
+      </w:r>
+      <w:sdt>
+        <w:sdtPr>
+          <w:alias w:val="To edit, see citavi.com/edit"/>
+          <w:tag w:val="CitaviPlaceholder#9da293d5-d72d-4100-ab3c-2a739f3676ea"/>
+          <w:id w:val="-1638874081"/>
+          <w:placeholder>
+            <w:docPart w:val="DefaultPlaceholder_-1854013440"/>
+          </w:placeholder>
+        </w:sdtPr>
+        <w:sdtContent>
+          <w:r>
+            <w:fldChar w:fldCharType="begin"/>
+          </w:r>
+          <w:r>
+            <w:instrText>ADDIN CitaviPlaceholder{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}</w:instrText>
+          </w:r>
+          <w:r>
+            <w:fldChar w:fldCharType="separate"/>
+          </w:r>
+          <w:r>
+            <w:t>(Sheikh et al. 2023)</w:t>
+          </w:r>
+          <w:r>
+            <w:fldChar w:fldCharType="end"/>
+          </w:r>
+        </w:sdtContent>
+      </w:sdt>
+      <w:r>
+        <w:t>.</w:t>
+      </w:r>
+    </w:p>
+    <w:p>
+      <w:pPr>
+        <w:jc w:val="both"/>
+      </w:pPr>
+      <w:r>
+        <w:t xml:space="preserve">Durch das Thema „ChatGPT“ und die Möglichkeiten, die das Tool brachte, geriet das Thema KI stark in die Öffentlichkeit. ChatGPT </w:t>
+      </w:r>
+      <w:r>
+        <w:t>ist aber nur ein Teil e</w:t>
+      </w:r>
+      <w:r>
+        <w:t>ine</w:t>
+      </w:r>
+      <w:r>
+        <w:t>r</w:t>
+      </w:r>
+      <w:r>
+        <w:t xml:space="preserve"> der größten Fortschritte im Bereich künstliche Intelligenz – OpenAI’s Generative Pretrained Transformer 4, kurz GPT-4, ein sogenanntes Large Language Model (LLM), welches mit einer enormen Anzahl von Daten aus dem Internet trainiert wurde. Das Modell basiert auf dem Konzept, basierend auf Inhalt und dem Kontext eines Satzes, Wörter vorherzusagen, und so Antworten zu diesen Satz zu generieren</w:t>
+      </w:r>
+      <w:r>
+        <w:t xml:space="preserve"> </w:t>
+      </w:r>
+      <w:sdt>
+        <w:sdtPr>
+          <w:alias w:val="To edit, see citavi.com/edit"/>
+          <w:tag w:val="CitaviPlaceholder#ac0dad01-f026-4354-a59b-e121a73ba681"/>
+          <w:id w:val="471955778"/>
+          <w:placeholder>
+            <w:docPart w:val="DefaultPlaceholder_-1854013440"/>
+          </w:placeholder>
+        </w:sdtPr>
+        <w:sdtContent>
+          <w:r>
+            <w:fldChar w:fldCharType="begin"/>
+          </w:r>
+          <w:r>
+            <w:instrText>ADDIN CitaviPlaceholder{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}</w:instrText>
+          </w:r>
+          <w:r>
+            <w:fldChar w:fldCharType="separate"/>
+          </w:r>
+          <w:r>
+            <w:t>(Bubeck et al. 2023)</w:t>
+          </w:r>
+          <w:r>
+            <w:fldChar w:fldCharType="end"/>
+          </w:r>
+        </w:sdtContent>
+      </w:sdt>
+      <w:r>
+        <w:t xml:space="preserve">. Die Möglichkeiten scheinen dabei endlos – </w:t>
+      </w:r>
+      <w:r>
+        <w:t xml:space="preserve">Aufgaben wie </w:t>
+      </w:r>
+      <w:r>
+        <w:t xml:space="preserve">Gedichte </w:t>
+      </w:r>
+      <w:r>
+        <w:t>verfassen</w:t>
+      </w:r>
+      <w:r>
+        <w:t xml:space="preserve">, mathematische Gleichungen lösen oder </w:t>
+      </w:r>
+      <w:r>
+        <w:t>Code schreiben sind</w:t>
+      </w:r>
+      <w:r>
+        <w:t xml:space="preserve"> </w:t>
+      </w:r>
+      <w:r>
+        <w:t xml:space="preserve">nur die Spitze des </w:t>
+      </w:r>
+      <w:r>
+        <w:lastRenderedPageBreak/>
+        <w:t xml:space="preserve">Eisberges. </w:t>
+      </w:r>
+      <w:r>
+        <w:t xml:space="preserve">Während ChatGPT „nur“ auf der Vorläuferversion, GPT-3, basiert, ist dieses Modell trotzdem ein enorm starkes Tool, mit dem sich die oben genannten Aufgaben problemlos bewältigen lassen. </w:t>
+      </w:r>
+      <w:r>
+        <w:t>Dennoch ist dieses Modell kein</w:t>
+      </w:r>
+      <w:r>
+        <w:t xml:space="preserve"> Alleskönner</w:t>
+      </w:r>
+      <w:r>
+        <w:t>. „</w:t>
+      </w:r>
+      <w:r>
+        <w:t>ChatGPT hat Grenzen hinsichtlich seines Wissens, Kontextverständnisses, ethischen Überzeugungen, Zugriffs auf vertrauliche Informationen und kreativen Fähigkeiten.</w:t>
+      </w:r>
+      <w:r>
+        <w:t>.</w:t>
+      </w:r>
+      <w:r>
+        <w:t xml:space="preserve">“ – so beschreibt die KI ihre Grenzen selbst. </w:t>
+      </w:r>
+      <w:r>
+        <w:t xml:space="preserve">Die Entwicklung von GPT-4 zielt darauf ab, diese Schwächen auszugleichen – insbesondere das Kontextverständnis, welches im direkten Vergleich logischer und zusammenhängender wirkt </w:t>
+      </w:r>
+      <w:sdt>
+        <w:sdtPr>
+          <w:alias w:val="To edit, see citavi.com/edit"/>
+          <w:tag w:val="CitaviPlaceholder#6005b0f6-e8b0-4aa1-870c-e14b472102f6"/>
+          <w:id w:val="-2003582325"/>
+          <w:placeholder>
+            <w:docPart w:val="DefaultPlaceholder_-1854013440"/>
+          </w:placeholder>
+        </w:sdtPr>
+        <w:sdtContent>
+          <w:r>
+            <w:fldChar w:fldCharType="begin"/>
+          </w:r>
+          <w:r>
+            <w:instrText>ADDIN CitaviPlaceholder{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}</w:instrText>
+          </w:r>
+          <w:r>
+            <w:fldChar w:fldCharType="separate"/>
+          </w:r>
+          <w:r>
+            <w:t>(Bubeck et al. 2023)</w:t>
+          </w:r>
+          <w:r>
+            <w:fldChar w:fldCharType="end"/>
+          </w:r>
+        </w:sdtContent>
+      </w:sdt>
+      <w:r>
+        <w:t>.</w:t>
+      </w:r>
+      <w:r>
+        <w:t xml:space="preserve"> [Maybe Beweis aus dem Paper?]</w:t>
+      </w:r>
+    </w:p>
+    <w:p>
+      <w:pPr>
+        <w:jc w:val="both"/>
+      </w:pPr>
+    </w:p>
     <w:p>
       <w:pPr>
         <w:pStyle w:val="berschrift2"/>
@@ -3757,7 +4336,7 @@
           <w:numId w:val="8"/>
         </w:numPr>
       </w:pPr>
-      <w:bookmarkStart w:id="6" w:name="_Toc137036908"/>
+      <w:bookmarkStart w:id="6" w:name="_Toc137296813"/>
       <w:r>
         <w:t>Computer Vision</w:t>
       </w:r>
@@ -3787,7 +4366,7 @@
           <w:numId w:val="8"/>
         </w:numPr>
       </w:pPr>
-      <w:bookmarkStart w:id="7" w:name="_Toc137036909"/>
+      <w:bookmarkStart w:id="7" w:name="_Toc137296814"/>
       <w:r>
         <w:t>Machine Learning</w:t>
       </w:r>
@@ -3849,6 +4428,839 @@
         </w:rPr>
         <w:t>Theorie und Praxis zu verbinden und ein Beispiel zu haben, an dem sich Leser:innen orientieren können.</w:t>
       </w:r>
+    </w:p>
+    <w:p>
+      <w:pPr>
+        <w:jc w:val="both"/>
+      </w:pPr>
+      <w:r>
+        <w:t xml:space="preserve">Eine künstliche Intelligenz besteht aus zwei Teilen – einem Agent und einem Environment. Das Grundkonzept der Interaktion zwischen den beiden Teilen ist einfach: Der Agent </w:t>
+      </w:r>
+      <w:r>
+        <w:t>nimmt</w:t>
+      </w:r>
+      <w:r>
+        <w:t xml:space="preserve"> Informationen aus dem Environment, </w:t>
+      </w:r>
+      <w:r>
+        <w:t>und führt</w:t>
+      </w:r>
+      <w:r>
+        <w:t>,</w:t>
+      </w:r>
+      <w:r>
+        <w:t xml:space="preserve"> basierend auf diesen Informationen</w:t>
+      </w:r>
+      <w:r>
+        <w:t>,</w:t>
+      </w:r>
+      <w:r>
+        <w:t xml:space="preserve"> Aktionen im Environment aus </w:t>
+      </w:r>
+      <w:sdt>
+        <w:sdtPr>
+          <w:alias w:val="To edit, see citavi.com/edit"/>
+          <w:tag w:val="CitaviPlaceholder#e7267069-e0b7-4709-80df-27f88be9eab6"/>
+          <w:id w:val="766502337"/>
+          <w:placeholder>
+            <w:docPart w:val="DefaultPlaceholder_-1854013440"/>
+          </w:placeholder>
+        </w:sdtPr>
+        <w:sdtContent>
+          <w:r>
+            <w:fldChar w:fldCharType="begin"/>
+          </w:r>
+          <w:r>
+            <w:instrText>ADDIN CitaviPlaceholder{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}</w:instrText>
+          </w:r>
+          <w:r>
+            <w:fldChar w:fldCharType="separate"/>
+          </w:r>
+          <w:r>
+            <w:t>(Russell und Norvig 2016)</w:t>
+          </w:r>
+          <w:r>
+            <w:fldChar w:fldCharType="end"/>
+          </w:r>
+        </w:sdtContent>
+      </w:sdt>
+      <w:r>
+        <w:t xml:space="preserve">. </w:t>
+      </w:r>
+      <w:r>
+        <w:rPr>
+          <w:highlight w:val="yellow"/>
+        </w:rPr>
+        <w:lastRenderedPageBreak/>
+        <w:t>Was für eine Information der Agent bekommt, und wie er sie erhält, kann dabei basierend auf der Art der künstlichen Intelligenz stark variieren.</w:t>
+      </w:r>
+      <w:r>
+        <w:t xml:space="preserve"> </w:t>
+      </w:r>
+    </w:p>
+    <w:p>
+      <w:pPr>
+        <w:jc w:val="both"/>
+      </w:pPr>
+      <w:r>
+        <w:t>[BILD, vielleicht 2.1 aus Russel und Norvig 2016]</w:t>
+      </w:r>
+    </w:p>
+    <w:p>
+      <w:pPr>
+        <w:jc w:val="both"/>
+      </w:pPr>
+      <w:r>
+        <w:t xml:space="preserve">Die ausgeführte Aktion wird dabei von dem Environment bewertet, und der Agent bekommt Feedback. Dieses Feedback nutzt der Agent um zu lernen </w:t>
+      </w:r>
+      <w:sdt>
+        <w:sdtPr>
+          <w:alias w:val="To edit, see citavi.com/edit"/>
+          <w:tag w:val="CitaviPlaceholder#d5ed3343-f2fc-458d-ba40-911d0bcc08a1"/>
+          <w:id w:val="73400138"/>
+          <w:placeholder>
+            <w:docPart w:val="DefaultPlaceholder_-1854013440"/>
+          </w:placeholder>
+        </w:sdtPr>
+        <w:sdtContent>
+          <w:r>
+            <w:fldChar w:fldCharType="begin"/>
+          </w:r>
+          <w:r>
+            <w:instrText>ADDIN CitaviPlaceholder{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}</w:instrText>
+          </w:r>
+          <w:r>
+            <w:fldChar w:fldCharType="separate"/>
+          </w:r>
+          <w:r>
+            <w:t>(Russell und Norvig 2016)</w:t>
+          </w:r>
+          <w:r>
+            <w:fldChar w:fldCharType="end"/>
+          </w:r>
+        </w:sdtContent>
+      </w:sdt>
+      <w:r>
+        <w:t>.</w:t>
+      </w:r>
+    </w:p>
+    <w:p>
+      <w:pPr>
+        <w:jc w:val="both"/>
+      </w:pPr>
+      <w:r>
+        <w:t>Dieses Grundkonzept ist stark runtergebrochen und nicht auf jede KI anwendbar</w:t>
+      </w:r>
+      <w:r>
+        <w:t xml:space="preserve"> – Modelle, die</w:t>
+      </w:r>
+      <w:r>
+        <w:t xml:space="preserve"> beispielsweise</w:t>
+      </w:r>
+      <w:r>
+        <w:t xml:space="preserve"> </w:t>
+      </w:r>
+      <w:r>
+        <w:t>„unsupervised“, also unbeaufsichtigt, lernen</w:t>
+      </w:r>
+      <w:r>
+        <w:t xml:space="preserve">, </w:t>
+      </w:r>
+      <w:r>
+        <w:t>verwenden Daten ohne vorab definierte Wertung</w:t>
+      </w:r>
+      <w:r>
+        <w:t>, sodass kein Feedback gegeben wird</w:t>
+      </w:r>
+      <w:r>
+        <w:t>. In diesem Fall muss sich das Modell selbstständig orientieren und</w:t>
+      </w:r>
+      <w:r>
+        <w:t xml:space="preserve"> ohne Hilfe</w:t>
+      </w:r>
+      <w:r>
+        <w:t xml:space="preserve"> </w:t>
+      </w:r>
+      <w:r>
+        <w:t xml:space="preserve">Muster oder Strukturen in den unbearbeiteten Datensätze erkennen </w:t>
+      </w:r>
+      <w:sdt>
+        <w:sdtPr>
+          <w:alias w:val="To edit, see citavi.com/edit"/>
+          <w:tag w:val="CitaviPlaceholder#aab3d632-d953-41b5-9332-de7b1dea251a"/>
+          <w:id w:val="-1617057330"/>
+          <w:placeholder>
+            <w:docPart w:val="DefaultPlaceholder_-1854013440"/>
+          </w:placeholder>
+        </w:sdtPr>
+        <w:sdtContent>
+          <w:r>
+            <w:fldChar w:fldCharType="begin"/>
+          </w:r>
+          <w:r>
+            <w:instrText>ADDIN CitaviPlaceholder{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}</w:instrText>
+          </w:r>
+          <w:r>
+            <w:fldChar w:fldCharType="separate"/>
+          </w:r>
+          <w:r>
+            <w:t>(Usama et al. 2019)</w:t>
+          </w:r>
+          <w:r>
+            <w:fldChar w:fldCharType="end"/>
+          </w:r>
+        </w:sdtContent>
+      </w:sdt>
+      <w:r>
+        <w:t xml:space="preserve">. </w:t>
+      </w:r>
+    </w:p>
+    <w:p>
+      <w:pPr>
+        <w:jc w:val="both"/>
+      </w:pPr>
+      <w:r>
+        <w:t>Während unbeaufsichtigtes Lernen eine Art des maschinellen Lernens ist, welche vom klassischen Konzept stark abweicht, gibt es viele Subkategorien, welche dem Konzept folgen, aber sich in der Art des Lernens voneinander unterscheiden. In diesem Kapitel sollen zwei unterschiedliche Varianten vorgestellt und verglichen werden. Zum einen wird das Konzept des „reinforcement learning“, also „verstärktes Lernen“ behandelt</w:t>
+      </w:r>
+      <w:r>
+        <w:t>,</w:t>
+      </w:r>
+      <w:r>
+        <w:t xml:space="preserve"> </w:t>
+      </w:r>
+      <w:r>
+        <w:t xml:space="preserve">welches </w:t>
+      </w:r>
+      <w:r>
+        <w:t>im praktischen Teil dieser Arbeit genutzt</w:t>
+      </w:r>
+      <w:r>
+        <w:t xml:space="preserve"> wird</w:t>
+      </w:r>
+      <w:r>
+        <w:t xml:space="preserve">. </w:t>
+      </w:r>
+      <w:r>
+        <w:t xml:space="preserve">Verglichen wird dieses Konzept mit </w:t>
+      </w:r>
+      <w:r>
+        <w:t xml:space="preserve">„evolutionary algorithms“ – Algorithmen, welche nach den biologischen Prinzipien von natürlicher Selektion und Genetik arbeiten, um so durch Abstammung Verhalten zu lernen </w:t>
+      </w:r>
+      <w:sdt>
+        <w:sdtPr>
+          <w:alias w:val="To edit, see citavi.com/edit"/>
+          <w:tag w:val="CitaviPlaceholder#88706486-bee9-42e1-9c01-9e04bc791d5c"/>
+          <w:id w:val="395165910"/>
+          <w:placeholder>
+            <w:docPart w:val="DefaultPlaceholder_-1854013440"/>
+          </w:placeholder>
+        </w:sdtPr>
+        <w:sdtContent>
+          <w:r>
+            <w:fldChar w:fldCharType="begin"/>
+          </w:r>
+          <w:r>
+            <w:instrText>ADDIN CitaviPlaceholder{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}</w:instrText>
+          </w:r>
+          <w:r>
+            <w:fldChar w:fldCharType="separate"/>
+          </w:r>
+          <w:r>
+            <w:t>(Li et al. 2022)</w:t>
+          </w:r>
+          <w:r>
+            <w:fldChar w:fldCharType="end"/>
+          </w:r>
+        </w:sdtContent>
+      </w:sdt>
+      <w:r>
+        <w:t>.</w:t>
+      </w:r>
+    </w:p>
+    <w:p>
+      <w:pPr>
+        <w:jc w:val="both"/>
+      </w:pPr>
+    </w:p>
+    <w:p>
+      <w:pPr>
+        <w:pStyle w:val="berschrift3"/>
+        <w:numPr>
+          <w:ilvl w:val="2"/>
+          <w:numId w:val="8"/>
+        </w:numPr>
+        <w:jc w:val="both"/>
+      </w:pPr>
+      <w:bookmarkStart w:id="8" w:name="_Toc137296815"/>
+      <w:r>
+        <w:t>Reinforcement Learning</w:t>
+      </w:r>
+      <w:bookmarkEnd w:id="8"/>
+      <w:r>
+        <w:t xml:space="preserve"> </w:t>
+      </w:r>
+    </w:p>
+    <w:p>
+      <w:pPr>
+        <w:jc w:val="both"/>
+      </w:pPr>
+      <w:r>
+        <w:t>Reinforcement Learning</w:t>
+      </w:r>
+      <w:r>
+        <w:t xml:space="preserve"> (RL)</w:t>
+      </w:r>
+      <w:r>
+        <w:t xml:space="preserve"> beschreibt ein </w:t>
+      </w:r>
+      <w:r>
+        <w:t xml:space="preserve">Machine Learning </w:t>
+      </w:r>
+      <w:r>
+        <w:t>Konzept</w:t>
+      </w:r>
+      <w:r>
+        <w:t xml:space="preserve">, bei welchem der Agent durch pures Ausprobieren, „Trial and Error“, lernt. Die ausprobierten Aktionen werden durch einen Reward, also eine Belohnung, bewertet, welches der Agent nutzt, um die nächsten Aktionen zu bestimmen. Die zwei essentiellen Bestandteile, die </w:t>
+      </w:r>
+      <w:r>
+        <w:t>RL</w:t>
+      </w:r>
+      <w:r>
+        <w:t xml:space="preserve"> von anderen Arten des Lernens abgrenzen, ist die eben angesprochene „Trial and Error“-Methodik, und die </w:t>
+      </w:r>
+      <w:r>
+        <w:t xml:space="preserve">Rewardvergabe, welche zur Folge hat, dass eine </w:t>
+      </w:r>
+      <w:r>
+        <w:t xml:space="preserve">Aktion </w:t>
+      </w:r>
+      <w:r>
+        <w:t xml:space="preserve">Auswirkungen </w:t>
+      </w:r>
+      <w:r>
+        <w:t xml:space="preserve">auf </w:t>
+      </w:r>
+      <w:r>
+        <w:t xml:space="preserve">die Rewards der </w:t>
+      </w:r>
+      <w:r>
+        <w:t xml:space="preserve">nachfolgenden </w:t>
+      </w:r>
+      <w:r>
+        <w:t>Aktionen hat</w:t>
+      </w:r>
+      <w:r>
+        <w:t>.</w:t>
+      </w:r>
+      <w:r>
+        <w:t xml:space="preserve"> </w:t>
+      </w:r>
+      <w:r>
+        <w:t>RL</w:t>
+      </w:r>
+      <w:r>
+        <w:t xml:space="preserve"> lässt sich nicht in unbeaufsichtigtes Lernen, aber auch nicht in das Gegenteil, also beaufsichtigtes Lernen einordnen</w:t>
+      </w:r>
+      <w:r>
+        <w:t xml:space="preserve">, da die Kriterien für beide Konzepte nicht erfüllt </w:t>
+      </w:r>
+      <w:r>
+        <w:lastRenderedPageBreak/>
+        <w:t>werden. Das Modell baut zwar nicht auf im Voraus gewertete Daten auf, wie es bei einem unbeaufsichtigtem Lernmodell der Fall ist, es versucht aber auch nicht, Strukturen aus Daten zu erkennen, sondern fokussiert sich darauf, die erhaltene Belohnung zu maximieren, wie es bei einem beaufsichtigtem Modell der Fall ist</w:t>
+      </w:r>
+      <w:r>
+        <w:t xml:space="preserve"> </w:t>
+      </w:r>
+      <w:sdt>
+        <w:sdtPr>
+          <w:alias w:val="To edit, see citavi.com/edit"/>
+          <w:tag w:val="CitaviPlaceholder#2fac82a2-9a0f-46d0-bbea-21ad81f8bc9a"/>
+          <w:id w:val="-1938279345"/>
+          <w:placeholder>
+            <w:docPart w:val="337D22F575DE4EDB976B0C8EC7F48389"/>
+          </w:placeholder>
+        </w:sdtPr>
+        <w:sdtContent>
+          <w:r>
+            <w:fldChar w:fldCharType="begin"/>
+          </w:r>
+          <w:r>
+            <w:instrText>ADDIN CitaviPlaceholder{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}</w:instrText>
+          </w:r>
+          <w:r>
+            <w:fldChar w:fldCharType="separate"/>
+          </w:r>
+          <w:r>
+            <w:t>(Sutton und Barto 2020)</w:t>
+          </w:r>
+          <w:r>
+            <w:fldChar w:fldCharType="end"/>
+          </w:r>
+        </w:sdtContent>
+      </w:sdt>
+      <w:r>
+        <w:t xml:space="preserve">. </w:t>
+      </w:r>
+    </w:p>
+    <w:p>
+      <w:pPr>
+        <w:jc w:val="both"/>
+      </w:pPr>
+      <w:r>
+        <w:t xml:space="preserve">Eine zentrale Rolle </w:t>
+      </w:r>
+      <w:r>
+        <w:t>des</w:t>
+      </w:r>
+      <w:r>
+        <w:t xml:space="preserve"> Reinforcement Learning</w:t>
+      </w:r>
+      <w:r>
+        <w:t>s</w:t>
+      </w:r>
+      <w:r>
+        <w:t xml:space="preserve"> spielt der Markov Decision Process (MDP). Der MDP ist eine mathematisches bzw. stochastisches Entscheidungsprozess, welcher, anders als andere Entscheidungsprozesse, nur den aktuellen S</w:t>
+      </w:r>
+      <w:r>
+        <w:t xml:space="preserve">tand des Systems und die aktuell gewählte Aktion betrachtet. </w:t>
+      </w:r>
+      <w:r>
+        <w:t xml:space="preserve">Der Ablauf des Prozesses ist vergleichbar mit dem </w:t>
+      </w:r>
+      <w:r>
+        <w:t xml:space="preserve">Grundkonzept </w:t>
+      </w:r>
+      <w:r>
+        <w:t>des Reinforcement Learnings: Steht eine Entscheidung an, bekommt der Agent also eine Information, wird eine Aktion ausgewählt. Dies hat zwei Konsequenzen – zum einen bekommt der Agent durch die Aktion Feedback in Form eines Rewards</w:t>
+      </w:r>
+      <w:r>
+        <w:t xml:space="preserve">, und zum anderen wird eine Wahrscheinlichkeit berechnet, wie das System sich nach der Aktion verändert haben </w:t>
+      </w:r>
+      <w:r>
+        <w:t>könnte</w:t>
+      </w:r>
+      <w:r>
+        <w:t>.</w:t>
+      </w:r>
+      <w:r>
+        <w:t xml:space="preserve"> </w:t>
+      </w:r>
+      <w:r>
+        <w:t xml:space="preserve">Das Ziel des Prozesses ist </w:t>
+      </w:r>
+      <w:r>
+        <w:t>die Optimierung einer</w:t>
+      </w:r>
+      <w:r>
+        <w:t xml:space="preserve"> sogenannte</w:t>
+      </w:r>
+      <w:r>
+        <w:t>n</w:t>
+      </w:r>
+      <w:r>
+        <w:t xml:space="preserve"> </w:t>
+      </w:r>
+      <w:r>
+        <w:t>Behavior-</w:t>
+      </w:r>
+      <w:r>
+        <w:t>Policy, also eine Abfolge von Aktionen, welche die Performance</w:t>
+      </w:r>
+      <w:r>
+        <w:t xml:space="preserve"> </w:t>
+      </w:r>
+      <w:r>
+        <w:t>des Systems über einen langen Zeitraum hin optimiert</w:t>
+      </w:r>
+      <w:r>
+        <w:t xml:space="preserve"> </w:t>
+      </w:r>
+      <w:sdt>
+        <w:sdtPr>
+          <w:alias w:val="To edit, see citavi.com/edit"/>
+          <w:tag w:val="CitaviPlaceholder#4014eecf-29d6-4ddd-a200-3174a129647d"/>
+          <w:id w:val="-282427885"/>
+          <w:placeholder>
+            <w:docPart w:val="66E692D9EE6447639A2D8546D5E61215"/>
+          </w:placeholder>
+        </w:sdtPr>
+        <w:sdtContent>
+          <w:r>
+            <w:fldChar w:fldCharType="begin"/>
+          </w:r>
+          <w:r>
+            <w:instrText>ADDIN CitaviPlaceholder{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}</w:instrText>
+          </w:r>
+          <w:r>
+            <w:fldChar w:fldCharType="separate"/>
+          </w:r>
+          <w:r>
+            <w:t>(Puterman 1990)</w:t>
+          </w:r>
+          <w:r>
+            <w:fldChar w:fldCharType="end"/>
+          </w:r>
+        </w:sdtContent>
+      </w:sdt>
+      <w:r>
+        <w:t xml:space="preserve">. Im Kontext </w:t>
+      </w:r>
+      <w:r>
+        <w:t xml:space="preserve">des </w:t>
+      </w:r>
+      <w:r>
+        <w:t>RL</w:t>
+      </w:r>
+      <w:r>
+        <w:t xml:space="preserve"> bedeutet dies, dass zu jedem Input der bestmögliche Reward gefunden wird</w:t>
+      </w:r>
+      <w:r>
+        <w:t>, und das Modell so perfektioniert wurde</w:t>
+      </w:r>
+      <w:r>
+        <w:t>.</w:t>
+      </w:r>
+      <w:r>
+        <w:t xml:space="preserve"> Dieser Prozess wird so lange wiederholt, bis ein Endpunkt erreicht wurde, oder eine vorher bestimmte Anzahl von Wiederholungen oder </w:t>
+      </w:r>
+      <w:r>
+        <w:t xml:space="preserve">Zeitspanne erreicht wurde </w:t>
+      </w:r>
+      <w:sdt>
+        <w:sdtPr>
+          <w:alias w:val="To edit, see citavi.com/edit"/>
+          <w:tag w:val="CitaviPlaceholder#bcc7e5b7-6a71-4ee5-82d2-f9cb5bed0520"/>
+          <w:id w:val="-1971282936"/>
+          <w:placeholder>
+            <w:docPart w:val="DefaultPlaceholder_-1854013440"/>
+          </w:placeholder>
+        </w:sdtPr>
+        <w:sdtContent>
+          <w:r>
+            <w:fldChar w:fldCharType="begin"/>
+          </w:r>
+          <w:r>
+            <w:instrText>ADDIN CitaviPlaceholder{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}</w:instrText>
+          </w:r>
+          <w:r>
+            <w:fldChar w:fldCharType="separate"/>
+          </w:r>
+          <w:r>
+            <w:t>(Shao et al. 2019)</w:t>
+          </w:r>
+          <w:r>
+            <w:fldChar w:fldCharType="end"/>
+          </w:r>
+        </w:sdtContent>
+      </w:sdt>
+      <w:r>
+        <w:t>.</w:t>
+      </w:r>
+    </w:p>
+    <w:p>
+      <w:pPr>
+        <w:jc w:val="both"/>
+      </w:pPr>
+      <w:r>
+        <w:t>Neben dem MDP ist ein weitere</w:t>
+      </w:r>
+      <w:r>
+        <w:t>r wichtiger Teil des Reinforcement Learning die Unterscheidung zwischen Off-Policy und On-Policy Algorithmen. Der Unterschied zwischen den beiden liegt darin, welche Policy das Modell zum Lernen nutzt. Bei Off-Policy Algorithmen ist die Policy, welche das Verhalten bestimmt, eine andere als die, die zum Lernen genutzt und angepasst wird. Hier wird auf eine vorherige Version zurückgegriffen, beispielsweise von einem früheren Lernversuch. On-Policy Algorithmen nutzen nur eine Policy für sowohl das Verhalten als auch das Lernen. Hier wird die Strategie, also das Verhalten des Modells während des Lernprozesses</w:t>
+      </w:r>
+      <w:r>
+        <w:t>,</w:t>
+      </w:r>
+      <w:r>
+        <w:t xml:space="preserve"> mit den Erfahrungen der aktuellen Entscheidungen aktualisiert </w:t>
+      </w:r>
+      <w:sdt>
+        <w:sdtPr>
+          <w:alias w:val="To edit, see citavi.com/edit"/>
+          <w:tag w:val="CitaviPlaceholder#86455762-adac-4830-9d76-53914f405424"/>
+          <w:id w:val="-507049564"/>
+          <w:placeholder>
+            <w:docPart w:val="DefaultPlaceholder_-1854013440"/>
+          </w:placeholder>
+        </w:sdtPr>
+        <w:sdtContent>
+          <w:r>
+            <w:fldChar w:fldCharType="begin"/>
+          </w:r>
+          <w:r>
+            <w:instrText>ADDIN CitaviPlaceholder{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}</w:instrText>
+          </w:r>
+          <w:r>
+            <w:fldChar w:fldCharType="separate"/>
+          </w:r>
+          <w:r>
+            <w:t>(Shao et al. 2019)</w:t>
+          </w:r>
+          <w:r>
+            <w:fldChar w:fldCharType="end"/>
+          </w:r>
+        </w:sdtContent>
+      </w:sdt>
+      <w:r>
+        <w:t>.</w:t>
+      </w:r>
+    </w:p>
+    <w:p>
+      <w:pPr>
+        <w:jc w:val="both"/>
+      </w:pPr>
+      <w:r>
+        <w:t xml:space="preserve">Zuletzt kann man </w:t>
+      </w:r>
+      <w:r>
+        <w:t>RL-Ansätze</w:t>
+      </w:r>
+      <w:r>
+        <w:t xml:space="preserve"> in zwei Kategorien </w:t>
+      </w:r>
+      <w:r>
+        <w:t>differenzieren</w:t>
+      </w:r>
+      <w:r>
+        <w:t>: Ansätze, die auf einem Modell basieren („model-based“) und Ansätze, die ohne Modell funktionieren</w:t>
+      </w:r>
+      <w:r>
+        <w:t xml:space="preserve"> </w:t>
+      </w:r>
+      <w:r>
+        <w:lastRenderedPageBreak/>
+        <w:t>(„model-free“)</w:t>
+      </w:r>
+      <w:r>
+        <w:t xml:space="preserve">. </w:t>
+      </w:r>
+      <w:r>
+        <w:t>Der Begriff</w:t>
+      </w:r>
+      <w:r>
+        <w:t xml:space="preserve"> Modell bezeichnet hier die </w:t>
+      </w:r>
+      <w:r>
+        <w:t>Existenz eines fiktiven Environments, an welchem Vorhersagen über das Ergebnis der Handlungen und das daraus resultierende Feedback getroffen werden. Normalerweise befindet sich der Agent in einem Environment und hat keinen Zugriff darauf. Mit einem model-based Ansatz besitzt der Agent ein eigenerstelltes Modell seines Environments und kann dementsprechend Aktionen in verschiedenen Zuständen simulieren, ohne sie im tatsächlichen Environment auszuführen</w:t>
+      </w:r>
+      <w:r>
+        <w:t xml:space="preserve"> </w:t>
+      </w:r>
+      <w:sdt>
+        <w:sdtPr>
+          <w:alias w:val="To edit, see citavi.com/edit"/>
+          <w:tag w:val="CitaviPlaceholder#9197c662-3fa3-407c-9ae7-40ec68fb735c"/>
+          <w:id w:val="89131065"/>
+          <w:placeholder>
+            <w:docPart w:val="DefaultPlaceholder_-1854013440"/>
+          </w:placeholder>
+        </w:sdtPr>
+        <w:sdtContent>
+          <w:r>
+            <w:fldChar w:fldCharType="begin"/>
+          </w:r>
+          <w:r>
+            <w:instrText>ADDIN CitaviPlaceholder{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}</w:instrText>
+          </w:r>
+          <w:r>
+            <w:fldChar w:fldCharType="separate"/>
+          </w:r>
+          <w:r>
+            <w:t>(Atkeson und Santamaria 1997; Luo et al. 2018)</w:t>
+          </w:r>
+          <w:r>
+            <w:fldChar w:fldCharType="end"/>
+          </w:r>
+        </w:sdtContent>
+      </w:sdt>
+      <w:r>
+        <w:t>.</w:t>
+      </w:r>
+    </w:p>
+    <w:p>
+      <w:pPr>
+        <w:jc w:val="both"/>
+      </w:pPr>
+      <w:r>
+        <w:t>Während in model-based Ansätzen sowohl eine Wertefunktion als auch eine Policy existieren,</w:t>
+      </w:r>
+      <w:r>
+        <w:t xml:space="preserve"> </w:t>
+      </w:r>
+      <w:r>
+        <w:t>wird</w:t>
+      </w:r>
+      <w:r>
+        <w:t xml:space="preserve"> </w:t>
+      </w:r>
+      <w:r>
+        <w:t>innerhalb der model-free Ansätze noch</w:t>
+      </w:r>
+      <w:r>
+        <w:t xml:space="preserve"> zwischen </w:t>
+      </w:r>
+      <w:r>
+        <w:t>v</w:t>
+      </w:r>
+      <w:r>
+        <w:t xml:space="preserve">alue-based und </w:t>
+      </w:r>
+      <w:r>
+        <w:t>p</w:t>
+      </w:r>
+      <w:r>
+        <w:t>olicy-based RL-Ansätzen unterschi</w:t>
+      </w:r>
+      <w:r>
+        <w:t>e</w:t>
+      </w:r>
+      <w:r>
+        <w:t xml:space="preserve">den. Der Unterschied liegt hier in der Optimierung der Entscheidungsstrategie des </w:t>
+      </w:r>
+      <w:r>
+        <w:t>Agents</w:t>
+      </w:r>
+      <w:r>
+        <w:t xml:space="preserve">. Während value-based Algorithmen sich auf die Optimierung der Wertefunktion, mit welcher der höchste Reward in einer Situation berechnet wird, fokussieren, wird bei einem policy-based Algorithmus die Policy direkt angepasst. Der Zwischenschritt über die Wertefunktion wird dabei übersprungen, und die Entscheidungsstrategie selbst wird geändert, </w:t>
+      </w:r>
+      <w:r>
+        <w:rPr>
+          <w:highlight w:val="yellow"/>
+        </w:rPr>
+        <w:t>was bei einem value-based Ansatz nicht passiert. Dort basieren die Entscheidungen nicht auf de</w:t>
+      </w:r>
+      <w:r>
+        <w:rPr>
+          <w:highlight w:val="yellow"/>
+        </w:rPr>
+        <w:t>r Policy, sondern auf der Wertefunktion – die Policy ergibt sich nur implizit aus den Werten dieser Funktion</w:t>
+      </w:r>
+      <w:r>
+        <w:t xml:space="preserve"> </w:t>
+      </w:r>
+      <w:sdt>
+        <w:sdtPr>
+          <w:alias w:val="To edit, see citavi.com/edit"/>
+          <w:tag w:val="CitaviPlaceholder#8201294a-5513-45e3-ad2b-23c19304e31c"/>
+          <w:id w:val="-1533724059"/>
+          <w:placeholder>
+            <w:docPart w:val="DefaultPlaceholder_-1854013440"/>
+          </w:placeholder>
+        </w:sdtPr>
+        <w:sdtContent>
+          <w:r>
+            <w:fldChar w:fldCharType="begin"/>
+          </w:r>
+          <w:r>
+            <w:instrText>ADDIN CitaviPlaceholder{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}</w:instrText>
+          </w:r>
+          <w:r>
+            <w:fldChar w:fldCharType="separate"/>
+          </w:r>
+          <w:r>
+            <w:t>(Karunakaran 2020a; Shao et al. 2019)</w:t>
+          </w:r>
+          <w:r>
+            <w:fldChar w:fldCharType="end"/>
+          </w:r>
+        </w:sdtContent>
+      </w:sdt>
+      <w:r>
+        <w:t>.</w:t>
+      </w:r>
+      <w:r>
+        <w:t xml:space="preserve"> </w:t>
+      </w:r>
+      <w:r>
+        <w:t xml:space="preserve">Erwähnenswert ist dabei, dass </w:t>
+      </w:r>
+      <w:r>
+        <w:t>beide Konzepte</w:t>
+      </w:r>
+      <w:r>
+        <w:t xml:space="preserve"> </w:t>
+      </w:r>
+      <w:r>
+        <w:t>kombiniert werden können</w:t>
+      </w:r>
+      <w:r>
+        <w:t>,</w:t>
+      </w:r>
+      <w:r>
+        <w:t xml:space="preserve"> wie beispielsweise im Actor-Critic-Ansatz. Hier gibt es zwei Netze, den Actor und den Critic. Der Actor entscheidet sich für eine Aktion, welche dann von dem Critic bewertet wird. So wird intern Feedback gegeben. Dabei basiert der Actor auf einem policy-based Ansatz, während der Critic die Aktionen des Actors mit einer Wertefunktion evaluiert</w:t>
+      </w:r>
+      <w:r>
+        <w:t>, wie bei einem value-based Algorithmus</w:t>
+      </w:r>
+      <w:r>
+        <w:t xml:space="preserve"> </w:t>
+      </w:r>
+      <w:sdt>
+        <w:sdtPr>
+          <w:alias w:val="To edit, see citavi.com/edit"/>
+          <w:tag w:val="CitaviPlaceholder#a34991f3-d171-46b7-873b-c120d3a19624"/>
+          <w:id w:val="-2082515294"/>
+          <w:placeholder>
+            <w:docPart w:val="DefaultPlaceholder_-1854013440"/>
+          </w:placeholder>
+        </w:sdtPr>
+        <w:sdtContent>
+          <w:r>
+            <w:fldChar w:fldCharType="begin"/>
+          </w:r>
+          <w:r>
+            <w:instrText>ADDIN CitaviPlaceholder{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}</w:instrText>
+          </w:r>
+          <w:r>
+            <w:fldChar w:fldCharType="separate"/>
+          </w:r>
+          <w:r>
+            <w:t>(Karunakaran 2020b)</w:t>
+          </w:r>
+          <w:r>
+            <w:fldChar w:fldCharType="end"/>
+          </w:r>
+        </w:sdtContent>
+      </w:sdt>
+      <w:bookmarkStart w:id="9" w:name="_GoBack"/>
+      <w:bookmarkEnd w:id="9"/>
+      <w:r>
+        <w:t>.</w:t>
+      </w:r>
+    </w:p>
+    <w:p>
+      <w:pPr>
+        <w:jc w:val="both"/>
+      </w:pPr>
+    </w:p>
+    <w:p/>
+    <w:p>
+      <w:pPr>
+        <w:pStyle w:val="berschrift3"/>
+        <w:numPr>
+          <w:ilvl w:val="2"/>
+          <w:numId w:val="8"/>
+        </w:numPr>
+      </w:pPr>
+      <w:bookmarkStart w:id="10" w:name="_Toc137296816"/>
+      <w:r>
+        <w:t>Deep Learning</w:t>
+      </w:r>
+      <w:bookmarkEnd w:id="10"/>
+    </w:p>
+    <w:p/>
+    <w:p>
+      <w:pPr>
+        <w:pStyle w:val="berschrift3"/>
+        <w:numPr>
+          <w:ilvl w:val="2"/>
+          <w:numId w:val="8"/>
+        </w:numPr>
+      </w:pPr>
+      <w:bookmarkStart w:id="11" w:name="_Toc137296817"/>
+      <w:r>
+        <w:t>Evolutionary Algorithms</w:t>
+      </w:r>
+      <w:bookmarkEnd w:id="11"/>
     </w:p>
     <w:p/>
     <w:p>
@@ -3859,11 +5271,12 @@
           <w:numId w:val="8"/>
         </w:numPr>
       </w:pPr>
-      <w:bookmarkStart w:id="8" w:name="_Toc137036910"/>
-      <w:r>
+      <w:bookmarkStart w:id="12" w:name="_Toc137296818"/>
+      <w:r>
+        <w:lastRenderedPageBreak/>
         <w:t>KIs im Bereich Unterhaltung</w:t>
       </w:r>
-      <w:bookmarkEnd w:id="8"/>
+      <w:bookmarkEnd w:id="12"/>
     </w:p>
     <w:p>
       <w:pPr>
@@ -3873,11 +5286,11 @@
           <w:numId w:val="8"/>
         </w:numPr>
       </w:pPr>
-      <w:bookmarkStart w:id="9" w:name="_Toc137036911"/>
+      <w:bookmarkStart w:id="13" w:name="_Toc137296819"/>
       <w:r>
         <w:t>Videospiele</w:t>
       </w:r>
-      <w:bookmarkEnd w:id="9"/>
+      <w:bookmarkEnd w:id="13"/>
     </w:p>
     <w:p/>
     <w:p>
@@ -3915,11 +5328,11 @@
           <w:numId w:val="8"/>
         </w:numPr>
       </w:pPr>
-      <w:bookmarkStart w:id="10" w:name="_Toc137036912"/>
+      <w:bookmarkStart w:id="14" w:name="_Toc137296820"/>
       <w:r>
         <w:t>Livestreaming</w:t>
       </w:r>
-      <w:bookmarkEnd w:id="10"/>
+      <w:bookmarkEnd w:id="14"/>
     </w:p>
     <w:p/>
     <w:p>
@@ -3996,7 +5409,6 @@
         <w:t xml:space="preserve"> komplett KI generiert ist.</w:t>
       </w:r>
     </w:p>
-    <w:p/>
     <w:p>
       <w:pPr>
         <w:pStyle w:val="berschrift1"/>
@@ -4005,11 +5417,11 @@
           <w:numId w:val="8"/>
         </w:numPr>
       </w:pPr>
-      <w:bookmarkStart w:id="11" w:name="_Toc137036913"/>
+      <w:bookmarkStart w:id="15" w:name="_Toc137296821"/>
       <w:r>
         <w:t>Entwicklung</w:t>
       </w:r>
-      <w:bookmarkEnd w:id="11"/>
+      <w:bookmarkEnd w:id="15"/>
     </w:p>
     <w:p/>
     <w:p>
@@ -4035,11 +5447,11 @@
           <w:numId w:val="8"/>
         </w:numPr>
       </w:pPr>
-      <w:bookmarkStart w:id="12" w:name="_Toc137036914"/>
+      <w:bookmarkStart w:id="16" w:name="_Toc137296822"/>
       <w:r>
         <w:t>Spielprinzip, Projektablauf und Anforderungen</w:t>
       </w:r>
-      <w:bookmarkEnd w:id="12"/>
+      <w:bookmarkEnd w:id="16"/>
     </w:p>
     <w:p/>
     <w:p>
@@ -4053,16 +5465,19 @@
         <w:rPr>
           <w:i/>
         </w:rPr>
+        <w:t>Hier sollen die Anforderungen an das fertige Produkt dargestellt werden. Ebenso soll das Spielprinzip erklärt werden, und welche Herausforderungen sich dabei präsentieren.</w:t>
+      </w:r>
+    </w:p>
+    <w:p>
+      <w:pPr>
+        <w:jc w:val="both"/>
+      </w:pPr>
+      <w:r>
+        <w:t xml:space="preserve">StepMania 5 ist sowohl ein Open-Source Rythmusspiel, als auch eine Spielengine, welche es dem Nutzer ermöglicht, beliebte Rhythmusspiele auf dem PC zu simulieren </w:t>
+      </w:r>
+      <w:r>
         <w:lastRenderedPageBreak/>
-        <w:t>Hier sollen die Anforderungen an das fertige Produkt dargestellt werden. Ebenso soll das Spielprinzip erklärt werden, und welche Herausforderungen sich dabei präsentieren.</w:t>
-      </w:r>
-    </w:p>
-    <w:p>
-      <w:pPr>
-        <w:jc w:val="both"/>
-      </w:pPr>
-      <w:r>
-        <w:t>StepMania 5 ist sowohl ein Open-Source Rythmusspiel, als auch eine Spielengine, welche es dem Nutzer ermöglicht, beliebte Rhythmusspiele auf dem PC zu simulieren und zu spielen. Der Gameplay-Aspekt ist vergleichbar mit beliebten Arcade-Spielen wie Dance Dance Revolution</w:t>
+        <w:t>und zu spielen. Der Gameplay-Aspekt ist vergleichbar mit beliebten Arcade-Spielen wie Dance Dance Revolution</w:t>
       </w:r>
       <w:r>
         <w:t xml:space="preserve"> (DDR)</w:t>
@@ -4290,11 +5705,11 @@
           <w:numId w:val="8"/>
         </w:numPr>
       </w:pPr>
-      <w:bookmarkStart w:id="13" w:name="_Toc137036915"/>
+      <w:bookmarkStart w:id="17" w:name="_Toc137296823"/>
       <w:r>
         <w:t>Umsetzung der verschiedenen Bestandteile</w:t>
       </w:r>
-      <w:bookmarkEnd w:id="13"/>
+      <w:bookmarkEnd w:id="17"/>
     </w:p>
     <w:p/>
     <w:p>
@@ -4414,12 +5829,12 @@
           <w:numId w:val="8"/>
         </w:numPr>
       </w:pPr>
-      <w:bookmarkStart w:id="14" w:name="_Toc137036916"/>
+      <w:bookmarkStart w:id="18" w:name="_Toc137296824"/>
       <w:r>
         <w:lastRenderedPageBreak/>
         <w:t>Screenshots</w:t>
       </w:r>
-      <w:bookmarkEnd w:id="14"/>
+      <w:bookmarkEnd w:id="18"/>
     </w:p>
     <w:p/>
     <w:p>
@@ -4708,7 +6123,7 @@
         <w:rPr>
           <w:rFonts w:ascii="Courier New" w:hAnsi="Courier New" w:cs="Courier New"/>
           <w:b/>
-          <w:color w:val="C00000"/>
+          <w:color w:val="880000"/>
           <w:sz w:val="18"/>
         </w:rPr>
         <w:t>benchmark</w:t>
@@ -5467,11 +6882,11 @@
           <w:numId w:val="8"/>
         </w:numPr>
       </w:pPr>
-      <w:bookmarkStart w:id="15" w:name="_Toc137036917"/>
+      <w:bookmarkStart w:id="19" w:name="_Toc137296825"/>
       <w:r>
         <w:t>Input Sending</w:t>
       </w:r>
-      <w:bookmarkEnd w:id="15"/>
+      <w:bookmarkEnd w:id="19"/>
     </w:p>
     <w:p/>
     <w:p>
@@ -6132,12 +7547,12 @@
           <w:numId w:val="8"/>
         </w:numPr>
       </w:pPr>
-      <w:bookmarkStart w:id="16" w:name="_Toc137036918"/>
+      <w:bookmarkStart w:id="20" w:name="_Toc137296826"/>
       <w:r>
         <w:lastRenderedPageBreak/>
         <w:t>Pattern Matching</w:t>
       </w:r>
-      <w:bookmarkEnd w:id="16"/>
+      <w:bookmarkEnd w:id="20"/>
     </w:p>
     <w:p/>
     <w:p>
@@ -7240,11 +8655,11 @@
           <w:numId w:val="8"/>
         </w:numPr>
       </w:pPr>
-      <w:bookmarkStart w:id="17" w:name="_Toc137036919"/>
+      <w:bookmarkStart w:id="21" w:name="_Toc137296827"/>
       <w:r>
         <w:t>Kombination der Module</w:t>
       </w:r>
-      <w:bookmarkEnd w:id="17"/>
+      <w:bookmarkEnd w:id="21"/>
     </w:p>
     <w:p/>
     <w:p>
@@ -7252,12 +8667,7 @@
         <w:jc w:val="both"/>
       </w:pPr>
       <w:r>
-        <w:t>Nachdem die drei grundlegenden Element</w:t>
-      </w:r>
-      <w:bookmarkStart w:id="18" w:name="_GoBack"/>
-      <w:bookmarkEnd w:id="18"/>
-      <w:r>
-        <w:t xml:space="preserve">e </w:t>
+        <w:t xml:space="preserve">Nachdem die drei grundlegenden Elemente </w:t>
       </w:r>
       <w:r>
         <w:t xml:space="preserve">Screenshots, Input Sending und Pattern Matching </w:t>
@@ -8228,11 +9638,11 @@
           <w:numId w:val="8"/>
         </w:numPr>
       </w:pPr>
-      <w:bookmarkStart w:id="19" w:name="_Toc137036920"/>
+      <w:bookmarkStart w:id="22" w:name="_Toc137296828"/>
       <w:r>
         <w:t>Aufsetzen eines Environments</w:t>
       </w:r>
-      <w:bookmarkEnd w:id="19"/>
+      <w:bookmarkEnd w:id="22"/>
     </w:p>
     <w:p/>
     <w:p>
@@ -12306,12 +13716,12 @@
           <w:numId w:val="8"/>
         </w:numPr>
       </w:pPr>
-      <w:bookmarkStart w:id="20" w:name="_Toc137036921"/>
+      <w:bookmarkStart w:id="23" w:name="_Toc137296829"/>
       <w:r>
         <w:lastRenderedPageBreak/>
         <w:t>Jupyter Notebook</w:t>
       </w:r>
-      <w:bookmarkEnd w:id="20"/>
+      <w:bookmarkEnd w:id="23"/>
     </w:p>
     <w:p/>
     <w:p>
@@ -12514,12 +13924,12 @@
           <w:numId w:val="8"/>
         </w:numPr>
       </w:pPr>
-      <w:bookmarkStart w:id="21" w:name="_Toc137036922"/>
+      <w:bookmarkStart w:id="24" w:name="_Toc137296830"/>
       <w:r>
         <w:lastRenderedPageBreak/>
         <w:t>Custom Theming</w:t>
       </w:r>
-      <w:bookmarkEnd w:id="21"/>
+      <w:bookmarkEnd w:id="24"/>
     </w:p>
     <w:p/>
     <w:p>
@@ -12996,12 +14406,12 @@
           <w:numId w:val="8"/>
         </w:numPr>
       </w:pPr>
-      <w:bookmarkStart w:id="22" w:name="_Toc137036923"/>
+      <w:bookmarkStart w:id="25" w:name="_Toc137296831"/>
       <w:r>
         <w:lastRenderedPageBreak/>
         <w:t>Tesseract</w:t>
       </w:r>
-      <w:bookmarkEnd w:id="22"/>
+      <w:bookmarkEnd w:id="25"/>
     </w:p>
     <w:p/>
     <w:p>
@@ -14977,12 +16387,12 @@
           <w:numId w:val="8"/>
         </w:numPr>
       </w:pPr>
-      <w:bookmarkStart w:id="23" w:name="_Toc137036924"/>
+      <w:bookmarkStart w:id="26" w:name="_Toc137296832"/>
       <w:r>
         <w:lastRenderedPageBreak/>
         <w:t>Erster Lernversuch</w:t>
       </w:r>
-      <w:bookmarkEnd w:id="23"/>
+      <w:bookmarkEnd w:id="26"/>
     </w:p>
     <w:p/>
     <w:p>
@@ -15779,12 +17189,12 @@
           <w:numId w:val="8"/>
         </w:numPr>
       </w:pPr>
-      <w:bookmarkStart w:id="24" w:name="_Toc137036925"/>
+      <w:bookmarkStart w:id="27" w:name="_Toc137296833"/>
       <w:r>
         <w:lastRenderedPageBreak/>
         <w:t>Neues Rewardsystem</w:t>
       </w:r>
-      <w:bookmarkEnd w:id="24"/>
+      <w:bookmarkEnd w:id="27"/>
     </w:p>
     <w:p/>
     <w:p>
@@ -17589,12 +18999,12 @@
           <w:numId w:val="8"/>
         </w:numPr>
       </w:pPr>
-      <w:bookmarkStart w:id="25" w:name="_Toc137036926"/>
+      <w:bookmarkStart w:id="28" w:name="_Toc137296834"/>
       <w:r>
         <w:lastRenderedPageBreak/>
         <w:t>Bewertung und Einordnung</w:t>
       </w:r>
-      <w:bookmarkEnd w:id="25"/>
+      <w:bookmarkEnd w:id="28"/>
     </w:p>
     <w:p/>
     <w:p>
@@ -17614,11 +19024,11 @@
           <w:numId w:val="8"/>
         </w:numPr>
       </w:pPr>
-      <w:bookmarkStart w:id="26" w:name="_Toc137036927"/>
+      <w:bookmarkStart w:id="29" w:name="_Toc137296835"/>
       <w:r>
         <w:t>Fazit und Ausblick</w:t>
       </w:r>
-      <w:bookmarkEnd w:id="26"/>
+      <w:bookmarkEnd w:id="29"/>
     </w:p>
     <w:p/>
     <w:p>
@@ -17643,11 +19053,11 @@
           <w:numId w:val="8"/>
         </w:numPr>
       </w:pPr>
-      <w:bookmarkStart w:id="27" w:name="_Toc137036928"/>
+      <w:bookmarkStart w:id="30" w:name="_Toc137296836"/>
       <w:r>
         <w:t>Fazit</w:t>
       </w:r>
-      <w:bookmarkEnd w:id="27"/>
+      <w:bookmarkEnd w:id="30"/>
     </w:p>
     <w:p>
       <w:pPr>
@@ -17657,20 +19067,18 @@
           <w:numId w:val="8"/>
         </w:numPr>
       </w:pPr>
-      <w:bookmarkStart w:id="28" w:name="_Toc137036929"/>
+      <w:bookmarkStart w:id="31" w:name="_Toc137296837"/>
       <w:r>
         <w:t>Ausblick</w:t>
       </w:r>
-      <w:bookmarkEnd w:id="28"/>
+      <w:bookmarkEnd w:id="31"/>
     </w:p>
     <w:p/>
     <w:sdt>
       <w:sdtPr>
         <w:rPr>
           <w:rFonts w:asciiTheme="minorHAnsi" w:eastAsiaTheme="minorHAnsi" w:hAnsiTheme="minorHAnsi" w:cstheme="minorBidi"/>
-          <w:color w:val="auto"/>
           <w:sz w:val="22"/>
-          <w:szCs w:val="22"/>
         </w:rPr>
         <w:tag w:val="CitaviBibliography"/>
         <w:id w:val="1841047754"/>
@@ -17681,16 +19089,15 @@
       <w:sdtEndPr>
         <w:rPr>
           <w:rFonts w:ascii="Times New Roman" w:hAnsi="Times New Roman" w:cs="Times New Roman"/>
+          <w:color w:val="auto"/>
           <w:sz w:val="24"/>
+          <w:szCs w:val="22"/>
         </w:rPr>
       </w:sdtEndPr>
       <w:sdtContent>
         <w:p>
           <w:pPr>
             <w:pStyle w:val="CitaviBibliographyHeading"/>
-            <w:rPr>
-              <w:rStyle w:val="berschrift1Zchn"/>
-            </w:rPr>
           </w:pPr>
           <w:r>
             <w:fldChar w:fldCharType="begin"/>
@@ -17701,20 +19108,25 @@
           <w:r>
             <w:fldChar w:fldCharType="separate"/>
           </w:r>
-          <w:bookmarkStart w:id="29" w:name="_Toc137036930"/>
           <w:r>
-            <w:rPr>
-              <w:rStyle w:val="berschrift1Zchn"/>
-            </w:rPr>
             <w:t>Literaturverzeichnis</w:t>
           </w:r>
-          <w:bookmarkEnd w:id="29"/>
         </w:p>
         <w:p>
           <w:pPr>
             <w:pStyle w:val="CitaviBibliographyEntry"/>
           </w:pPr>
-          <w:bookmarkStart w:id="30" w:name="_CTVL001b706513a0d714b5aa643af6e76cec545"/>
+          <w:bookmarkStart w:id="32" w:name="_CTVL0019fdc1e44354b46478969ea79d25859d2"/>
+          <w:r>
+            <w:t>Atkeson, C. G.; Santamaria, J. C. (1997): A comparison of direct and model-based reinforcement learning. In: Proceedings of International Conference on Robotics and Automation. International Conference on Robotics and Automation. Albuquerque, NM, USA, 20-25 April 1997: IEEE, S. 3557–3564.</w:t>
+          </w:r>
+        </w:p>
+        <w:p>
+          <w:pPr>
+            <w:pStyle w:val="CitaviBibliographyEntry"/>
+          </w:pPr>
+          <w:bookmarkStart w:id="33" w:name="_CTVL001b706513a0d714b5aa643af6e76cec545"/>
+          <w:bookmarkEnd w:id="32"/>
           <w:r>
             <w:t>Barthel, Julia; Ciesielski, Rebecca (2023): Regeln zu ChatGPT an Unis oft unklar. tagesschau. Online verfügbar unter https://www.tagesschau.de/wissen/technologie/ki-chatgpt-uni-wissenschaft-101.html, zuletzt aktualisiert am 15.05.2023, zuletzt geprüft am 31.05.2023.</w:t>
           </w:r>
@@ -17723,41 +19135,123 @@
           <w:pPr>
             <w:pStyle w:val="CitaviBibliographyEntry"/>
           </w:pPr>
-          <w:bookmarkStart w:id="31" w:name="_CTVL0017e9f78b9f202404ebc601c6be25d34fc"/>
-          <w:bookmarkEnd w:id="30"/>
+          <w:bookmarkStart w:id="34" w:name="_CTVL0011512c3a4c0074d4eacfd4420ea6cdfd5"/>
+          <w:bookmarkEnd w:id="33"/>
           <w:r>
-            <w:rPr>
-              <w:lang w:val="en-US"/>
-            </w:rPr>
-            <w:t xml:space="preserve">Novak, Matt (2023): AI-Created Images Aren’t Protected By Copyright Law According To U.S. Copyright Office. </w:t>
+            <w:t xml:space="preserve">Bubeck, Sébastien; Chandrasekaran, Varun; Eldan, Ronen; Gehrke, Johannes; Horvitz, Eric; Kamar, Ece et al. (2023): Sparks of Artificial General Intelligence: </w:t>
           </w:r>
           <w:r>
-            <w:t>Forbes. Online verfügbar unter https://www.forbes.com/sites/mattnovak/2023/02/22/ai-created-images-in-new-comic-book-arent-protected-by-copyright-law-according-to-us-copyright-office/, zuletzt aktualisiert am 22.02.2023, zuletzt geprüft am 31.05.2023.</w:t>
+            <w:lastRenderedPageBreak/>
+            <w:t>Early experiments with GPT-4. Online verfügbar unter https://arxiv.org/pdf/2303.12712, zuletzt geprüft am 08.06.2023.</w:t>
           </w:r>
         </w:p>
         <w:p>
           <w:pPr>
             <w:pStyle w:val="CitaviBibliographyEntry"/>
           </w:pPr>
-          <w:bookmarkStart w:id="32" w:name="_CTVL001e0dbe01e7219456b9323f28eac425a4a"/>
-          <w:bookmarkEnd w:id="31"/>
+          <w:bookmarkStart w:id="35" w:name="_CTVL0018b0d821df87146cfb6b832136d5c4b3b"/>
+          <w:bookmarkEnd w:id="34"/>
           <w:r>
-            <w:rPr>
-              <w:lang w:val="en-US"/>
-            </w:rPr>
-            <w:lastRenderedPageBreak/>
-            <w:t xml:space="preserve">Roose, Kevin (2022): An A.I.-Generated Picture Won an Art Prize. </w:t>
-          </w:r>
-          <w:r>
-            <w:t>Artists Aren’t Happy. New York Times. Online verfügbar unter https://www.nytimes.com/2022/09/02/technology/ai-artificial-intelligence-artists.html, zuletzt aktualisiert am 02.09.2022, zuletzt geprüft am 31.05.2023.</w:t>
+            <w:t>Karunakaran, Dhanoop (2020a): Q-learning: a value-based reinforcement learning algorithm. medium.com. Online verfügbar unter https://medium.com/intro-to-artificial-intelligence/q-learning-a-value-based-reinforcement-learning-algorithm-272706d835cf, zuletzt aktualisiert am 17.09.2020, zuletzt geprüft am 10.06.2023.</w:t>
           </w:r>
         </w:p>
         <w:p>
           <w:pPr>
             <w:pStyle w:val="CitaviBibliographyEntry"/>
           </w:pPr>
-          <w:bookmarkStart w:id="33" w:name="_CTVL0013f82239b067f46beb7c44daa42204e77"/>
-          <w:bookmarkEnd w:id="32"/>
+          <w:bookmarkStart w:id="36" w:name="_CTVL001329e93bf11cb4495a1a3db887a6dcc53"/>
+          <w:bookmarkEnd w:id="35"/>
+          <w:r>
+            <w:t>Karunakaran, Dhanoop (2020b): The Actor-Critic Reinforcement Learning algorithm. medium.com. Online verfügbar unter https://medium.com/intro-to-artificial-intelligence/the-actor-critic-reinforcement-learning-algorithm-c8095a655c14, zuletzt aktualisiert am 30.09.2020, zuletzt geprüft am 10.06.2023.</w:t>
+          </w:r>
+        </w:p>
+        <w:p>
+          <w:pPr>
+            <w:pStyle w:val="CitaviBibliographyEntry"/>
+          </w:pPr>
+          <w:bookmarkStart w:id="37" w:name="_CTVL001bff62c68de51409cb93bcd29caa3d21d"/>
+          <w:bookmarkEnd w:id="36"/>
+          <w:r>
+            <w:t>Li, Nan; Ma, Lianbo; Yu, Guo; Xue, Bing; Zhang, Mengjie; Jin, Yaochu (2022): Survey on Evolutionary Deep Learning: Principles, Algorithms, Applications and Open Issues. Online verfügbar unter http://arxiv.org/pdf/2208.10658v1.</w:t>
+          </w:r>
+        </w:p>
+        <w:p>
+          <w:pPr>
+            <w:pStyle w:val="CitaviBibliographyEntry"/>
+          </w:pPr>
+          <w:bookmarkStart w:id="38" w:name="_CTVL001aaca6b2bba0a45189b7184a0ba9d4e5b"/>
+          <w:bookmarkEnd w:id="37"/>
+          <w:r>
+            <w:t>Luo, Yuping; Xu, Huazhe; Li, Yuanzhi; Tian, Yuandong; Darrell, Trevor; Ma, Tengyu (2018): Algorithmic Framework for Model-based Deep Reinforcement Learning with Theoretical Guarantees. Online verfügbar unter http://arxiv.org/pdf/1807.03858v5.</w:t>
+          </w:r>
+        </w:p>
+        <w:p>
+          <w:pPr>
+            <w:pStyle w:val="CitaviBibliographyEntry"/>
+          </w:pPr>
+          <w:bookmarkStart w:id="39" w:name="_CTVL0017e9f78b9f202404ebc601c6be25d34fc"/>
+          <w:bookmarkEnd w:id="38"/>
+          <w:r>
+            <w:t>Novak, Matt (2023): AI-Created Images Aren’t Protected By Copyright Law According To U.S. Copyright Office. Forbes. Online verfügbar unter https://www.forbes.com/sites/mattnovak/2023/02/22/ai-created-images-in-new-comic-book-arent-protected-by-copyright-law-according-to-us-copyright-office/, zuletzt aktualisiert am 22.02.2023, zuletzt geprüft am 31.05.2023.</w:t>
+          </w:r>
+        </w:p>
+        <w:p>
+          <w:pPr>
+            <w:pStyle w:val="CitaviBibliographyEntry"/>
+          </w:pPr>
+          <w:bookmarkStart w:id="40" w:name="_CTVL001215b99ea3b4640f0833f09fd4e71654b"/>
+          <w:bookmarkEnd w:id="39"/>
+          <w:r>
+            <w:t>Puterman, Martin L. (1990): Chapter 8 Markov decision processes. In: Stochastic Models, Bd. 2: Elsevier (Handbooks in Operations Research and Management Science), S. 331–434.</w:t>
+          </w:r>
+        </w:p>
+        <w:p>
+          <w:pPr>
+            <w:pStyle w:val="CitaviBibliographyEntry"/>
+          </w:pPr>
+          <w:bookmarkStart w:id="41" w:name="_CTVL001e0dbe01e7219456b9323f28eac425a4a"/>
+          <w:bookmarkEnd w:id="40"/>
+          <w:r>
+            <w:t>Roose, Kevin (2022): An A.I.-Generated Picture Won an Art Prize. Artists Aren’t Happy. New York Times. Online verfügbar unter https://www.nytimes.com/2022/09/02/technology/ai-artificial-intelligence-artists.html, zuletzt aktualisiert am 02.09.2022, zuletzt geprüft am 31.05.2023.</w:t>
+          </w:r>
+        </w:p>
+        <w:p>
+          <w:pPr>
+            <w:pStyle w:val="CitaviBibliographyEntry"/>
+          </w:pPr>
+          <w:bookmarkStart w:id="42" w:name="_CTVL00110ff1794d55944a2ab4839a4d4336ec6"/>
+          <w:bookmarkEnd w:id="41"/>
+          <w:r>
+            <w:lastRenderedPageBreak/>
+            <w:t>Russell, Stuart J.; Norvig, Peter (2016): Artificial intelligence. A modern approach. 3. edition. Global edition. Upper Saddle River: Pearson (Prentice Hall Series in Artificial Intelligence).</w:t>
+          </w:r>
+        </w:p>
+        <w:p>
+          <w:pPr>
+            <w:pStyle w:val="CitaviBibliographyEntry"/>
+          </w:pPr>
+          <w:bookmarkStart w:id="43" w:name="_CTVL001fc9ec99f3764491cbd07cb1a67137f68"/>
+          <w:bookmarkEnd w:id="42"/>
+          <w:r>
+            <w:t>Shao, Kun; Tang, Zhentao; Zhu, Yuanheng; Li, Nannan; Zhao, Dongbin (2019): A Survey of Deep Reinforcement Learning in Video Games. Online verfügbar unter http://arxiv.org/pdf/1912.10944v2.</w:t>
+          </w:r>
+        </w:p>
+        <w:p>
+          <w:pPr>
+            <w:pStyle w:val="CitaviBibliographyEntry"/>
+          </w:pPr>
+          <w:bookmarkStart w:id="44" w:name="_CTVL001dfdad6cce3c54bbfbcdb567fc2880aaf"/>
+          <w:bookmarkEnd w:id="43"/>
+          <w:r>
+            <w:t>Sheikh, Haroon; Prins, Corien; Schrijvers, Erik (2023): Mission AI. The new system technology. Cham, Switzerland: Springer (Research for policy, studies by the Netherlands Council for Government Policy).</w:t>
+          </w:r>
+        </w:p>
+        <w:p>
+          <w:pPr>
+            <w:pStyle w:val="CitaviBibliographyEntry"/>
+          </w:pPr>
+          <w:bookmarkStart w:id="45" w:name="_CTVL0013f82239b067f46beb7c44daa42204e77"/>
+          <w:bookmarkEnd w:id="44"/>
           <w:r>
             <w:t>Spehr, Michael (2023): Darth Vader küsst Marilyn. Frankfurter Allgemeine Zeitung. Online verfügbar unter https://www.faz.net/aktuell/technik-motor/digital/midjourney-bildgeneratoren-mit-ki-erzeugen-fotos-die-es-nicht-gibt-18753895.html, zuletzt aktualisiert am 20.03.2023, zuletzt geprüft am 31.05.2023.</w:t>
           </w:r>
@@ -17766,34 +19260,57 @@
           <w:pPr>
             <w:pStyle w:val="CitaviBibliographyEntry"/>
           </w:pPr>
-          <w:bookmarkStart w:id="34" w:name="_CTVL001ac428e43dac048f1858bdadb98b2f899"/>
-          <w:bookmarkEnd w:id="33"/>
+          <w:bookmarkStart w:id="46" w:name="_CTVL001e2582998084849ea8d56f070db98b82a"/>
+          <w:bookmarkEnd w:id="45"/>
           <w:r>
-            <w:rPr>
-              <w:lang w:val="en-US"/>
-            </w:rPr>
-            <w:t xml:space="preserve">Xiang, Chloe (2023): This Virtual Twitch Streamer is Controlled Entirely By AI. </w:t>
-          </w:r>
-          <w:r>
-            <w:t>VICE. Online verfügbar unter https://www.vice.com/en/article/pkg98v/this-virtual-twitch-streamer-is-controlled-entirely-by-ai, zuletzt aktualisiert am 04.01.2023, zuletzt geprüft am 31.05.2023.</w:t>
+            <w:t>Sutton, Richard S.; Barto, Andrew (2020): Reinforcement learning. An introduction. Second edition. Cambridge, Massachusetts, London, England: The MIT Press (Adaptive computation and machine learning).</w:t>
           </w:r>
         </w:p>
         <w:p>
           <w:pPr>
             <w:pStyle w:val="CitaviBibliographyEntry"/>
           </w:pPr>
-          <w:bookmarkStart w:id="35" w:name="_CTVL001357087d5c555489187044631285b0b8a"/>
-          <w:bookmarkEnd w:id="34"/>
+          <w:bookmarkStart w:id="47" w:name="_CTVL001358865a9ea384cdd8bf81e7ca1a1d192"/>
+          <w:bookmarkEnd w:id="46"/>
+          <w:r>
+            <w:t>Usama, Muhammad; Qadir, Junaid; Raza, Aunn; Arif, Hunain; Yau, Kok-lim Alvin; Elkhatib, Yehia et al. (2019): Unsupervised Machine Learning for Networking: Techniques, Applications and Research Challenges. In:</w:t>
+          </w:r>
+          <w:bookmarkEnd w:id="47"/>
+          <w:r>
+            <w:t xml:space="preserve"> </w:t>
+          </w:r>
           <w:r>
             <w:rPr>
-              <w:lang w:val="en-US"/>
+              <w:i/>
             </w:rPr>
-            <w:t xml:space="preserve">Zhang, Daniel; Maslej, Nestor; Brynjolfsson, Erik; Etchemendy, John; Lyons, Terah; Manyika, James et al. (2022): The AI Index 2022 Annual Report. Hg. v. AI Index Steering Committee, Stanford Institute for Human-Centered AI, Stanford University. </w:t>
+            <w:t xml:space="preserve">IEEE Access </w:t>
           </w:r>
           <w:r>
-            <w:t>Online verfügbar unter https://aiindex.stanford.edu/wp-content/uploads/2022/03/2022-AI-Index-Report_Master.pdf, zuletzt geprüft am 28.03.2023.</w:t>
+            <w:t>7, S. 65579–65615. DOI: 10.1109/ACCESS.2019.2916648.</w:t>
           </w:r>
-          <w:bookmarkEnd w:id="35"/>
+        </w:p>
+        <w:p>
+          <w:pPr>
+            <w:pStyle w:val="CitaviBibliographyEntry"/>
+          </w:pPr>
+          <w:bookmarkStart w:id="48" w:name="_CTVL001ac428e43dac048f1858bdadb98b2f899"/>
+          <w:r>
+            <w:t>Xiang, Chloe (2023): This Virtual Twitch Streamer is Controlled Entirely By AI. VICE. Online verfügbar unter https://www.vice.com/en/article/pkg98v/this-virtual-twitch-streamer-is-controlled-entirely-by-ai, zuletzt aktualisiert am 04.01.2023, zuletzt geprüft am 31.05.2023.</w:t>
+          </w:r>
+        </w:p>
+        <w:p>
+          <w:pPr>
+            <w:pStyle w:val="CitaviBibliographyEntry"/>
+          </w:pPr>
+          <w:bookmarkStart w:id="49" w:name="_CTVL001357087d5c555489187044631285b0b8a"/>
+          <w:bookmarkEnd w:id="48"/>
+          <w:r>
+            <w:t>Zhang, Daniel; Maslej, Nestor; Brynjolfsson, Erik; Etchemendy, John; Lyons, Terah; Manyika, James et al. (2022): The AI Index 2022 Annual Report. Hg. v. AI Index Steering Committee, Stanford Institute for Human-Centered AI, Stanford University. Online verfügbar unter https://aiindex.stanford.edu/wp-content/uploads/2022/03/2022-AI-Index-Report_Master.pdf, zuletzt geprüft am 28.03.2023</w:t>
+          </w:r>
+          <w:bookmarkEnd w:id="49"/>
+          <w:r>
+            <w:t>.</w:t>
+          </w:r>
           <w:r>
             <w:fldChar w:fldCharType="end"/>
           </w:r>
@@ -19925,7 +21442,6 @@
   <w:style w:type="character" w:default="1" w:styleId="Absatz-Standardschriftart">
     <w:name w:val="Default Paragraph Font"/>
     <w:uiPriority w:val="1"/>
-    <w:semiHidden/>
     <w:unhideWhenUsed/>
   </w:style>
   <w:style w:type="table" w:default="1" w:styleId="NormaleTabelle">
@@ -24230,6 +25746,64 @@
         </w:p>
       </w:docPartBody>
     </w:docPart>
+    <w:docPart>
+      <w:docPartPr>
+        <w:name w:val="337D22F575DE4EDB976B0C8EC7F48389"/>
+        <w:category>
+          <w:name w:val="Allgemein"/>
+          <w:gallery w:val="placeholder"/>
+        </w:category>
+        <w:types>
+          <w:type w:val="bbPlcHdr"/>
+        </w:types>
+        <w:behaviors>
+          <w:behavior w:val="content"/>
+        </w:behaviors>
+        <w:guid w:val="{C0B7B9EE-FD55-457D-9390-913ABDAA8511}"/>
+      </w:docPartPr>
+      <w:docPartBody>
+        <w:p>
+          <w:pPr>
+            <w:pStyle w:val="337D22F575DE4EDB976B0C8EC7F48389"/>
+          </w:pPr>
+          <w:r>
+            <w:rPr>
+              <w:rStyle w:val="Platzhaltertext"/>
+            </w:rPr>
+            <w:t>Klicken oder tippen Sie hier, um Text einzugeben.</w:t>
+          </w:r>
+        </w:p>
+      </w:docPartBody>
+    </w:docPart>
+    <w:docPart>
+      <w:docPartPr>
+        <w:name w:val="66E692D9EE6447639A2D8546D5E61215"/>
+        <w:category>
+          <w:name w:val="Allgemein"/>
+          <w:gallery w:val="placeholder"/>
+        </w:category>
+        <w:types>
+          <w:type w:val="bbPlcHdr"/>
+        </w:types>
+        <w:behaviors>
+          <w:behavior w:val="content"/>
+        </w:behaviors>
+        <w:guid w:val="{5D02D72B-E410-49EE-9C73-A6833CE28E9E}"/>
+      </w:docPartPr>
+      <w:docPartBody>
+        <w:p>
+          <w:pPr>
+            <w:pStyle w:val="66E692D9EE6447639A2D8546D5E61215"/>
+          </w:pPr>
+          <w:r>
+            <w:rPr>
+              <w:rStyle w:val="Platzhaltertext"/>
+            </w:rPr>
+            <w:t>Klicken oder tippen Sie hier, um Text einzugeben.</w:t>
+          </w:r>
+        </w:p>
+      </w:docPartBody>
+    </w:docPart>
   </w:docParts>
 </w:glossaryDocument>
 </file>
@@ -24323,12 +25897,18 @@
     <w:rsid w:val="003C61C6"/>
     <w:rsid w:val="00416ABF"/>
     <w:rsid w:val="00493B22"/>
+    <w:rsid w:val="005D7E20"/>
     <w:rsid w:val="00603144"/>
+    <w:rsid w:val="00740153"/>
     <w:rsid w:val="007F58FD"/>
     <w:rsid w:val="0082716F"/>
+    <w:rsid w:val="008B205D"/>
+    <w:rsid w:val="00920D08"/>
     <w:rsid w:val="00A11403"/>
     <w:rsid w:val="00AF3B0B"/>
     <w:rsid w:val="00B12CB2"/>
+    <w:rsid w:val="00DD21A7"/>
+    <w:rsid w:val="00F120B7"/>
     <w:rsid w:val="00FC10FA"/>
   </w:rsids>
   <m:mathPr>
@@ -24782,7 +26362,7 @@
     <w:basedOn w:val="Absatz-Standardschriftart"/>
     <w:uiPriority w:val="99"/>
     <w:semiHidden/>
-    <w:rsid w:val="00603144"/>
+    <w:rsid w:val="00F120B7"/>
     <w:rPr>
       <w:color w:val="808080"/>
     </w:rPr>
@@ -24793,6 +26373,18 @@
     <w:rPr>
       <w:lang w:val="de-DE" w:eastAsia="de-DE"/>
     </w:rPr>
+  </w:style>
+  <w:style w:type="paragraph" w:customStyle="1" w:styleId="337D22F575DE4EDB976B0C8EC7F48389">
+    <w:name w:val="337D22F575DE4EDB976B0C8EC7F48389"/>
+    <w:rsid w:val="00F120B7"/>
+  </w:style>
+  <w:style w:type="paragraph" w:customStyle="1" w:styleId="53B2809E7EA74C2BB8730CFB8E0931D9">
+    <w:name w:val="53B2809E7EA74C2BB8730CFB8E0931D9"/>
+    <w:rsid w:val="00F120B7"/>
+  </w:style>
+  <w:style w:type="paragraph" w:customStyle="1" w:styleId="66E692D9EE6447639A2D8546D5E61215">
+    <w:name w:val="66E692D9EE6447639A2D8546D5E61215"/>
+    <w:rsid w:val="00F120B7"/>
   </w:style>
 </w:styles>
 </file>
@@ -25141,7 +26733,7 @@
 </file>
 
 <file path=customXml/itemProps1.xml><?xml version="1.0" encoding="utf-8"?>
-<ds:datastoreItem xmlns:ds="http://schemas.openxmlformats.org/officeDocument/2006/customXml" ds:itemID="{85ADE311-4228-4C6C-8CD5-4B2981C782B9}">
+<ds:datastoreItem xmlns:ds="http://schemas.openxmlformats.org/officeDocument/2006/customXml" ds:itemID="{60E44252-87C8-48DA-96EF-C16178ABFFF0}">
   <ds:schemaRefs>
     <ds:schemaRef ds:uri="http://schemas.openxmlformats.org/officeDocument/2006/bibliography"/>
   </ds:schemaRefs>

</xml_diff>